<commit_message>
Enhance technical study report with detailed placement instructions for Mermaid diagrams and a quick reference table for easier integration into Word documents.
</commit_message>
<xml_diff>
--- a/TECHNICAL STUDY REPORT.docx
+++ b/TECHNICAL STUDY REPORT.docx
@@ -519,884 +519,6 @@
     </w:p>
     <w:p>
       <w:pPr>
-        <w:pStyle w:val="Heading3"/>
-      </w:pPr>
-      <w:r>
-        <w:t>Historical Timeline:</w:t>
-      </w:r>
-    </w:p>
-    <w:p>
-      <w:pPr>
-        <w:jc w:val="both"/>
-        <w:rPr>
-          <w:rFonts w:ascii="Times New Roman" w:hAnsi="Times New Roman" w:cs="Times New Roman"/>
-        </w:rPr>
-      </w:pPr>
-      <w:r>
-        <w:rPr>
-          <w:rFonts w:ascii="Times New Roman" w:hAnsi="Times New Roman" w:cs="Times New Roman"/>
-        </w:rPr>
-        <w:t>- 1960s-1970s: Hierarchical and Network models (IMS, CODASYL) introduced basic data manipulation concepts</w:t>
-      </w:r>
-    </w:p>
-    <w:p>
-      <w:pPr>
-        <w:jc w:val="both"/>
-        <w:rPr>
-          <w:rFonts w:ascii="Times New Roman" w:hAnsi="Times New Roman" w:cs="Times New Roman"/>
-        </w:rPr>
-      </w:pPr>
-      <w:r>
-        <w:rPr>
-          <w:rFonts w:ascii="Times New Roman" w:hAnsi="Times New Roman" w:cs="Times New Roman"/>
-        </w:rPr>
-        <w:t>- 1970: E.F. Codd's relational model established theoretical foundations for modern database languages</w:t>
-      </w:r>
-    </w:p>
-    <w:p>
-      <w:pPr>
-        <w:jc w:val="both"/>
-        <w:rPr>
-          <w:rFonts w:ascii="Times New Roman" w:hAnsi="Times New Roman" w:cs="Times New Roman"/>
-        </w:rPr>
-      </w:pPr>
-      <w:r>
-        <w:rPr>
-          <w:rFonts w:ascii="Times New Roman" w:hAnsi="Times New Roman" w:cs="Times New Roman"/>
-        </w:rPr>
-        <w:t>- 1980s: SQL standardization (SQL-86, SQL-89) created universal language for relational databases</w:t>
-      </w:r>
-    </w:p>
-    <w:p>
-      <w:pPr>
-        <w:jc w:val="both"/>
-        <w:rPr>
-          <w:rFonts w:ascii="Times New Roman" w:hAnsi="Times New Roman" w:cs="Times New Roman"/>
-        </w:rPr>
-      </w:pPr>
-      <w:r>
-        <w:rPr>
-          <w:rFonts w:ascii="Times New Roman" w:hAnsi="Times New Roman" w:cs="Times New Roman"/>
-        </w:rPr>
-        <w:t>- 1990s: Object-oriented extensions and advanced SQL features (SQL-92, SQL-99)</w:t>
-      </w:r>
-    </w:p>
-    <w:p>
-      <w:pPr>
-        <w:jc w:val="both"/>
-        <w:rPr>
-          <w:rFonts w:ascii="Times New Roman" w:hAnsi="Times New Roman" w:cs="Times New Roman"/>
-        </w:rPr>
-      </w:pPr>
-      <w:r>
-        <w:rPr>
-          <w:rFonts w:ascii="Times New Roman" w:hAnsi="Times New Roman" w:cs="Times New Roman"/>
-        </w:rPr>
-        <w:t>- 2000s: XML integration, analytical functions, and enterprise features (SQL:2003, SQL:2008)</w:t>
-      </w:r>
-    </w:p>
-    <w:p>
-      <w:pPr>
-        <w:jc w:val="both"/>
-        <w:rPr>
-          <w:rFonts w:ascii="Times New Roman" w:hAnsi="Times New Roman" w:cs="Times New Roman"/>
-        </w:rPr>
-      </w:pPr>
-      <w:r>
-        <w:rPr>
-          <w:rFonts w:ascii="Times New Roman" w:hAnsi="Times New Roman" w:cs="Times New Roman"/>
-        </w:rPr>
-        <w:t>- 2010s-Present: Big Data, NoSQL integration, and JSON support (SQL:2016, SQL:2023)</w:t>
-      </w:r>
-    </w:p>
-    <w:p>
-      <w:pPr>
-        <w:jc w:val="both"/>
-        <w:rPr>
-          <w:rFonts w:ascii="Times New Roman" w:hAnsi="Times New Roman" w:cs="Times New Roman"/>
-        </w:rPr>
-      </w:pPr>
-    </w:p>
-    <w:p>
-      <w:pPr>
-        <w:rPr>
-          <w:rFonts w:ascii="Times New Roman" w:hAnsi="Times New Roman" w:cs="Times New Roman"/>
-          <w:b/>
-          <w:bCs/>
-        </w:rPr>
-      </w:pPr>
-      <w:r>
-        <w:rPr>
-          <w:rFonts w:ascii="Times New Roman" w:hAnsi="Times New Roman" w:cs="Times New Roman"/>
-          <w:b/>
-          <w:bCs/>
-        </w:rPr>
-        <w:br w:type="page"/>
-      </w:r>
-    </w:p>
-    <w:p>
-      <w:pPr>
-        <w:pStyle w:val="Heading2"/>
-      </w:pPr>
-      <w:r>
-        <w:lastRenderedPageBreak/>
-        <w:t>2.2 Critical Importance in Modern Enterprise Systems</w:t>
-      </w:r>
-    </w:p>
-    <w:p>
-      <w:pPr>
-        <w:jc w:val="both"/>
-        <w:rPr>
-          <w:rFonts w:ascii="Times New Roman" w:hAnsi="Times New Roman" w:cs="Times New Roman"/>
-        </w:rPr>
-      </w:pPr>
-    </w:p>
-    <w:p>
-      <w:pPr>
-        <w:jc w:val="both"/>
-        <w:rPr>
-          <w:rFonts w:ascii="Times New Roman" w:hAnsi="Times New Roman" w:cs="Times New Roman"/>
-        </w:rPr>
-      </w:pPr>
-      <w:r>
-        <w:rPr>
-          <w:rFonts w:ascii="Times New Roman" w:hAnsi="Times New Roman" w:cs="Times New Roman"/>
-        </w:rPr>
-        <w:t>Database languages are the foundational tools required for the effective design, management, and application development of modern database systems. They serve as the critical bridge between conceptual data models and physical implementations, enabling organizations to achieve strategic business objectives.</w:t>
-      </w:r>
-    </w:p>
-    <w:p>
-      <w:pPr>
-        <w:jc w:val="both"/>
-        <w:rPr>
-          <w:rFonts w:ascii="Times New Roman" w:hAnsi="Times New Roman" w:cs="Times New Roman"/>
-        </w:rPr>
-      </w:pPr>
-    </w:p>
-    <w:p>
-      <w:pPr>
-        <w:pStyle w:val="Heading3"/>
-      </w:pPr>
-      <w:r>
-        <w:t>Strategic Business Impact:</w:t>
-      </w:r>
-    </w:p>
-    <w:p>
-      <w:pPr>
-        <w:jc w:val="both"/>
-        <w:rPr>
-          <w:rFonts w:ascii="Times New Roman" w:hAnsi="Times New Roman" w:cs="Times New Roman"/>
-        </w:rPr>
-      </w:pPr>
-      <w:r>
-        <w:rPr>
-          <w:rFonts w:ascii="Times New Roman" w:hAnsi="Times New Roman" w:cs="Times New Roman"/>
-        </w:rPr>
-        <w:t>1. Data Governance &amp; Compliance: Enable implementation of enterprise-wide data standards, GDPR compliance, audit trails, and regulatory reporting requirements</w:t>
-      </w:r>
-    </w:p>
-    <w:p>
-      <w:pPr>
-        <w:jc w:val="both"/>
-        <w:rPr>
-          <w:rFonts w:ascii="Times New Roman" w:hAnsi="Times New Roman" w:cs="Times New Roman"/>
-        </w:rPr>
-      </w:pPr>
-      <w:r>
-        <w:rPr>
-          <w:rFonts w:ascii="Times New Roman" w:hAnsi="Times New Roman" w:cs="Times New Roman"/>
-        </w:rPr>
-        <w:t>2. Digital Transformation: Support cloud migration, microservices architecture, and API-first development approaches</w:t>
-      </w:r>
-    </w:p>
-    <w:p>
-      <w:pPr>
-        <w:jc w:val="both"/>
-        <w:rPr>
-          <w:rFonts w:ascii="Times New Roman" w:hAnsi="Times New Roman" w:cs="Times New Roman"/>
-        </w:rPr>
-      </w:pPr>
-      <w:r>
-        <w:rPr>
-          <w:rFonts w:ascii="Times New Roman" w:hAnsi="Times New Roman" w:cs="Times New Roman"/>
-        </w:rPr>
-        <w:t>3. Business Intelligence: Facilitate real-time analytics, data warehousing, and machine learning integration</w:t>
-      </w:r>
-    </w:p>
-    <w:p>
-      <w:pPr>
-        <w:jc w:val="both"/>
-        <w:rPr>
-          <w:rFonts w:ascii="Times New Roman" w:hAnsi="Times New Roman" w:cs="Times New Roman"/>
-        </w:rPr>
-      </w:pPr>
-      <w:r>
-        <w:rPr>
-          <w:rFonts w:ascii="Times New Roman" w:hAnsi="Times New Roman" w:cs="Times New Roman"/>
-        </w:rPr>
-        <w:t>4. Operational Efficiency: Automate routine tasks, optimize resource utilization, and reduce manual intervention</w:t>
-      </w:r>
-    </w:p>
-    <w:p>
-      <w:pPr>
-        <w:jc w:val="both"/>
-        <w:rPr>
-          <w:rFonts w:ascii="Times New Roman" w:hAnsi="Times New Roman" w:cs="Times New Roman"/>
-        </w:rPr>
-      </w:pPr>
-      <w:r>
-        <w:rPr>
-          <w:rFonts w:ascii="Times New Roman" w:hAnsi="Times New Roman" w:cs="Times New Roman"/>
-        </w:rPr>
-        <w:t>5. Competitive Advantage: Enable rapid development cycles, scalable solutions, and innovative data products</w:t>
-      </w:r>
-    </w:p>
-    <w:p>
-      <w:pPr>
-        <w:jc w:val="both"/>
-        <w:rPr>
-          <w:rFonts w:ascii="Times New Roman" w:hAnsi="Times New Roman" w:cs="Times New Roman"/>
-        </w:rPr>
-      </w:pPr>
-    </w:p>
-    <w:p>
-      <w:pPr>
-        <w:pStyle w:val="Heading3"/>
-      </w:pPr>
-      <w:r>
-        <w:t>Technical Capabilities:</w:t>
-      </w:r>
-    </w:p>
-    <w:p>
-      <w:pPr>
-        <w:jc w:val="both"/>
-        <w:rPr>
-          <w:rFonts w:ascii="Times New Roman" w:hAnsi="Times New Roman" w:cs="Times New Roman"/>
-        </w:rPr>
-      </w:pPr>
-      <w:r>
-        <w:rPr>
-          <w:rFonts w:ascii="Times New Roman" w:hAnsi="Times New Roman" w:cs="Times New Roman"/>
-        </w:rPr>
-        <w:t>- Abstraction Management: Hide complex physical storage details from application developers</w:t>
-      </w:r>
-    </w:p>
-    <w:p>
-      <w:pPr>
-        <w:jc w:val="both"/>
-        <w:rPr>
-          <w:rFonts w:ascii="Times New Roman" w:hAnsi="Times New Roman" w:cs="Times New Roman"/>
-        </w:rPr>
-      </w:pPr>
-      <w:r>
-        <w:rPr>
-          <w:rFonts w:ascii="Times New Roman" w:hAnsi="Times New Roman" w:cs="Times New Roman"/>
-        </w:rPr>
-        <w:t xml:space="preserve">- Performance Optimization: Leverage query optimizers and execution plans for maximum efficiency  </w:t>
-      </w:r>
-    </w:p>
-    <w:p>
-      <w:pPr>
-        <w:jc w:val="both"/>
-        <w:rPr>
-          <w:rFonts w:ascii="Times New Roman" w:hAnsi="Times New Roman" w:cs="Times New Roman"/>
-        </w:rPr>
-      </w:pPr>
-      <w:r>
-        <w:rPr>
-          <w:rFonts w:ascii="Times New Roman" w:hAnsi="Times New Roman" w:cs="Times New Roman"/>
-        </w:rPr>
-        <w:t>- Concurrency Control: Manage multiple simultaneous users and transactions safely</w:t>
-      </w:r>
-    </w:p>
-    <w:p>
-      <w:pPr>
-        <w:jc w:val="both"/>
-        <w:rPr>
-          <w:rFonts w:ascii="Times New Roman" w:hAnsi="Times New Roman" w:cs="Times New Roman"/>
-        </w:rPr>
-      </w:pPr>
-      <w:r>
-        <w:rPr>
-          <w:rFonts w:ascii="Times New Roman" w:hAnsi="Times New Roman" w:cs="Times New Roman"/>
-        </w:rPr>
-        <w:t>- Data Integrity: Enforce business rules, referential integrity, and consistency constraints</w:t>
-      </w:r>
-    </w:p>
-    <w:p>
-      <w:pPr>
-        <w:jc w:val="both"/>
-        <w:rPr>
-          <w:rFonts w:ascii="Times New Roman" w:hAnsi="Times New Roman" w:cs="Times New Roman"/>
-        </w:rPr>
-      </w:pPr>
-      <w:r>
-        <w:rPr>
-          <w:rFonts w:ascii="Times New Roman" w:hAnsi="Times New Roman" w:cs="Times New Roman"/>
-        </w:rPr>
-        <w:t>- Security Implementation: Control access permissions, encrypt sensitive data, and audit operations</w:t>
-      </w:r>
-    </w:p>
-    <w:p>
-      <w:pPr>
-        <w:jc w:val="both"/>
-        <w:rPr>
-          <w:rFonts w:ascii="Times New Roman" w:hAnsi="Times New Roman" w:cs="Times New Roman"/>
-        </w:rPr>
-      </w:pPr>
-    </w:p>
-    <w:p>
-      <w:pPr>
-        <w:rPr>
-          <w:rFonts w:ascii="Times New Roman" w:hAnsi="Times New Roman" w:cs="Times New Roman"/>
-        </w:rPr>
-      </w:pPr>
-      <w:r>
-        <w:rPr>
-          <w:rFonts w:ascii="Times New Roman" w:hAnsi="Times New Roman" w:cs="Times New Roman"/>
-        </w:rPr>
-        <w:br w:type="page"/>
-      </w:r>
-    </w:p>
-    <w:p>
-      <w:pPr>
-        <w:pStyle w:val="Heading2"/>
-      </w:pPr>
-      <w:r>
-        <w:lastRenderedPageBreak/>
-        <w:t>2.3 Core Database Languages Overview</w:t>
-      </w:r>
-    </w:p>
-    <w:p>
-      <w:pPr>
-        <w:jc w:val="both"/>
-        <w:rPr>
-          <w:rFonts w:ascii="Times New Roman" w:hAnsi="Times New Roman" w:cs="Times New Roman"/>
-        </w:rPr>
-      </w:pPr>
-    </w:p>
-    <w:p>
-      <w:pPr>
-        <w:jc w:val="both"/>
-        <w:rPr>
-          <w:rFonts w:ascii="Times New Roman" w:hAnsi="Times New Roman" w:cs="Times New Roman"/>
-        </w:rPr>
-      </w:pPr>
-      <w:r>
-        <w:rPr>
-          <w:rFonts w:ascii="Times New Roman" w:hAnsi="Times New Roman" w:cs="Times New Roman"/>
-        </w:rPr>
-        <w:t>The modern database language framework encompasses multiple specialized languages, each serving distinct purposes within the database management hierarchy:</w:t>
-      </w:r>
-    </w:p>
-    <w:p>
-      <w:pPr>
-        <w:jc w:val="both"/>
-        <w:rPr>
-          <w:rFonts w:ascii="Times New Roman" w:hAnsi="Times New Roman" w:cs="Times New Roman"/>
-        </w:rPr>
-      </w:pPr>
-    </w:p>
-    <w:p>
-      <w:pPr>
-        <w:pStyle w:val="Heading3"/>
-      </w:pPr>
-      <w:r>
-        <w:t>Primary Language Categories:</w:t>
-      </w:r>
-    </w:p>
-    <w:p>
-      <w:pPr>
-        <w:jc w:val="both"/>
-        <w:rPr>
-          <w:rFonts w:ascii="Times New Roman" w:hAnsi="Times New Roman" w:cs="Times New Roman"/>
-          <w:b/>
-          <w:bCs/>
-        </w:rPr>
-      </w:pPr>
-    </w:p>
-    <w:p>
-      <w:pPr>
-        <w:pStyle w:val="Heading4"/>
-      </w:pPr>
-      <w:r>
-        <w:t>1. Storage Definition Language (SDL)</w:t>
-      </w:r>
-    </w:p>
-    <w:p>
-      <w:pPr>
-        <w:jc w:val="both"/>
-        <w:rPr>
-          <w:rFonts w:ascii="Times New Roman" w:hAnsi="Times New Roman" w:cs="Times New Roman"/>
-        </w:rPr>
-      </w:pPr>
-      <w:r>
-        <w:rPr>
-          <w:rFonts w:ascii="Times New Roman" w:hAnsi="Times New Roman" w:cs="Times New Roman"/>
-        </w:rPr>
-        <w:t>- Purpose: Specifies internal data storage structures and physical access methods</w:t>
-      </w:r>
-    </w:p>
-    <w:p>
-      <w:pPr>
-        <w:jc w:val="both"/>
-        <w:rPr>
-          <w:rFonts w:ascii="Times New Roman" w:hAnsi="Times New Roman" w:cs="Times New Roman"/>
-        </w:rPr>
-      </w:pPr>
-      <w:r>
-        <w:rPr>
-          <w:rFonts w:ascii="Times New Roman" w:hAnsi="Times New Roman" w:cs="Times New Roman"/>
-        </w:rPr>
-        <w:t>- Scope: File organization, indexing strategies, compression techniques, partitioning schemes</w:t>
-      </w:r>
-    </w:p>
-    <w:p>
-      <w:pPr>
-        <w:jc w:val="both"/>
-        <w:rPr>
-          <w:rFonts w:ascii="Times New Roman" w:hAnsi="Times New Roman" w:cs="Times New Roman"/>
-        </w:rPr>
-      </w:pPr>
-      <w:r>
-        <w:rPr>
-          <w:rFonts w:ascii="Times New Roman" w:hAnsi="Times New Roman" w:cs="Times New Roman"/>
-        </w:rPr>
-        <w:t>- Impact: Directly affects system performance, storage efficiency, and query execution speed</w:t>
-      </w:r>
-    </w:p>
-    <w:p>
-      <w:pPr>
-        <w:jc w:val="both"/>
-        <w:rPr>
-          <w:rFonts w:ascii="Times New Roman" w:hAnsi="Times New Roman" w:cs="Times New Roman"/>
-        </w:rPr>
-      </w:pPr>
-    </w:p>
-    <w:p>
-      <w:pPr>
-        <w:pStyle w:val="Heading4"/>
-      </w:pPr>
-      <w:r>
-        <w:t>2. Data Definition Language (DDL)</w:t>
-      </w:r>
-    </w:p>
-    <w:p>
-      <w:pPr>
-        <w:jc w:val="both"/>
-        <w:rPr>
-          <w:rFonts w:ascii="Times New Roman" w:hAnsi="Times New Roman" w:cs="Times New Roman"/>
-        </w:rPr>
-      </w:pPr>
-      <w:r>
-        <w:rPr>
-          <w:rFonts w:ascii="Times New Roman" w:hAnsi="Times New Roman" w:cs="Times New Roman"/>
-        </w:rPr>
-        <w:t>- Purpose: Defines logical database schema, relationships, and constraints</w:t>
-      </w:r>
-    </w:p>
-    <w:p>
-      <w:pPr>
-        <w:jc w:val="both"/>
-        <w:rPr>
-          <w:rFonts w:ascii="Times New Roman" w:hAnsi="Times New Roman" w:cs="Times New Roman"/>
-        </w:rPr>
-      </w:pPr>
-      <w:r>
-        <w:rPr>
-          <w:rFonts w:ascii="Times New Roman" w:hAnsi="Times New Roman" w:cs="Times New Roman"/>
-        </w:rPr>
-        <w:t>- Scope: Table structures, data types, primary/foreign keys, check constraints, triggers</w:t>
-      </w:r>
-    </w:p>
-    <w:p>
-      <w:pPr>
-        <w:jc w:val="both"/>
-        <w:rPr>
-          <w:rFonts w:ascii="Times New Roman" w:hAnsi="Times New Roman" w:cs="Times New Roman"/>
-        </w:rPr>
-      </w:pPr>
-      <w:r>
-        <w:rPr>
-          <w:rFonts w:ascii="Times New Roman" w:hAnsi="Times New Roman" w:cs="Times New Roman"/>
-        </w:rPr>
-        <w:t>- Impact: Establishes data model foundation and enforces business rules</w:t>
-      </w:r>
-    </w:p>
-    <w:p>
-      <w:pPr>
-        <w:jc w:val="both"/>
-        <w:rPr>
-          <w:rFonts w:ascii="Times New Roman" w:hAnsi="Times New Roman" w:cs="Times New Roman"/>
-        </w:rPr>
-      </w:pPr>
-    </w:p>
-    <w:p>
-      <w:pPr>
-        <w:pStyle w:val="Heading4"/>
-      </w:pPr>
-      <w:r>
-        <w:t>3. Data Manipulation Language (DML)</w:t>
-      </w:r>
-    </w:p>
-    <w:p>
-      <w:pPr>
-        <w:jc w:val="both"/>
-        <w:rPr>
-          <w:rFonts w:ascii="Times New Roman" w:hAnsi="Times New Roman" w:cs="Times New Roman"/>
-        </w:rPr>
-      </w:pPr>
-      <w:r>
-        <w:rPr>
-          <w:rFonts w:ascii="Times New Roman" w:hAnsi="Times New Roman" w:cs="Times New Roman"/>
-        </w:rPr>
-        <w:t>- Purpose: Provides mechanisms for data insertion, retrieval, updating, and deletion</w:t>
-      </w:r>
-    </w:p>
-    <w:p>
-      <w:pPr>
-        <w:jc w:val="both"/>
-        <w:rPr>
-          <w:rFonts w:ascii="Times New Roman" w:hAnsi="Times New Roman" w:cs="Times New Roman"/>
-        </w:rPr>
-      </w:pPr>
-      <w:r>
-        <w:rPr>
-          <w:rFonts w:ascii="Times New Roman" w:hAnsi="Times New Roman" w:cs="Times New Roman"/>
-        </w:rPr>
-        <w:t>- Scope: Query operations, data modification, transaction control, bulk operations</w:t>
-      </w:r>
-    </w:p>
-    <w:p>
-      <w:pPr>
-        <w:jc w:val="both"/>
-        <w:rPr>
-          <w:rFonts w:ascii="Times New Roman" w:hAnsi="Times New Roman" w:cs="Times New Roman"/>
-        </w:rPr>
-      </w:pPr>
-      <w:r>
-        <w:rPr>
-          <w:rFonts w:ascii="Times New Roman" w:hAnsi="Times New Roman" w:cs="Times New Roman"/>
-        </w:rPr>
-        <w:t>- Impact: Primary interface for application-database interaction</w:t>
-      </w:r>
-    </w:p>
-    <w:p>
-      <w:pPr>
-        <w:jc w:val="both"/>
-        <w:rPr>
-          <w:rFonts w:ascii="Times New Roman" w:hAnsi="Times New Roman" w:cs="Times New Roman"/>
-        </w:rPr>
-      </w:pPr>
-    </w:p>
-    <w:p>
-      <w:pPr>
-        <w:pStyle w:val="Heading4"/>
-      </w:pPr>
-      <w:r>
-        <w:t>4. View Definition Language (VDL)</w:t>
-      </w:r>
-    </w:p>
-    <w:p>
-      <w:pPr>
-        <w:jc w:val="both"/>
-        <w:rPr>
-          <w:rFonts w:ascii="Times New Roman" w:hAnsi="Times New Roman" w:cs="Times New Roman"/>
-        </w:rPr>
-      </w:pPr>
-      <w:r>
-        <w:rPr>
-          <w:rFonts w:ascii="Times New Roman" w:hAnsi="Times New Roman" w:cs="Times New Roman"/>
-        </w:rPr>
-        <w:t>- Purpose: Creates external views and virtual tables for different user perspectives</w:t>
-      </w:r>
-    </w:p>
-    <w:p>
-      <w:pPr>
-        <w:jc w:val="both"/>
-        <w:rPr>
-          <w:rFonts w:ascii="Times New Roman" w:hAnsi="Times New Roman" w:cs="Times New Roman"/>
-        </w:rPr>
-      </w:pPr>
-      <w:r>
-        <w:rPr>
-          <w:rFonts w:ascii="Times New Roman" w:hAnsi="Times New Roman" w:cs="Times New Roman"/>
-        </w:rPr>
-        <w:t>- Scope: Security views, simplified interfaces, data aggregation, complex joins</w:t>
-      </w:r>
-    </w:p>
-    <w:p>
-      <w:pPr>
-        <w:jc w:val="both"/>
-        <w:rPr>
-          <w:rFonts w:ascii="Times New Roman" w:hAnsi="Times New Roman" w:cs="Times New Roman"/>
-        </w:rPr>
-      </w:pPr>
-      <w:r>
-        <w:rPr>
-          <w:rFonts w:ascii="Times New Roman" w:hAnsi="Times New Roman" w:cs="Times New Roman"/>
-        </w:rPr>
-        <w:t>- Impact: Enables data abstraction and implements security policies</w:t>
-      </w:r>
-    </w:p>
-    <w:p>
-      <w:pPr>
-        <w:jc w:val="both"/>
-        <w:rPr>
-          <w:rFonts w:ascii="Times New Roman" w:hAnsi="Times New Roman" w:cs="Times New Roman"/>
-        </w:rPr>
-      </w:pPr>
-    </w:p>
-    <w:p>
-      <w:pPr>
-        <w:rPr>
-          <w:rFonts w:ascii="Times New Roman" w:hAnsi="Times New Roman" w:cs="Times New Roman"/>
-          <w:b/>
-          <w:bCs/>
-        </w:rPr>
-      </w:pPr>
-      <w:r>
-        <w:rPr>
-          <w:rFonts w:ascii="Times New Roman" w:hAnsi="Times New Roman" w:cs="Times New Roman"/>
-          <w:b/>
-          <w:bCs/>
-        </w:rPr>
-        <w:br w:type="page"/>
-      </w:r>
-    </w:p>
-    <w:p>
-      <w:pPr>
-        <w:pStyle w:val="Heading4"/>
-      </w:pPr>
-      <w:r>
-        <w:lastRenderedPageBreak/>
-        <w:t>5. Structured Query Language (SQL)</w:t>
-      </w:r>
-    </w:p>
-    <w:p>
-      <w:pPr>
-        <w:jc w:val="both"/>
-        <w:rPr>
-          <w:rFonts w:ascii="Times New Roman" w:hAnsi="Times New Roman" w:cs="Times New Roman"/>
-        </w:rPr>
-      </w:pPr>
-      <w:r>
-        <w:rPr>
-          <w:rFonts w:ascii="Times New Roman" w:hAnsi="Times New Roman" w:cs="Times New Roman"/>
-        </w:rPr>
-        <w:t>- Purpose: Unified standard combining DDL, DML, VDL, and control structures</w:t>
-      </w:r>
-    </w:p>
-    <w:p>
-      <w:pPr>
-        <w:jc w:val="both"/>
-        <w:rPr>
-          <w:rFonts w:ascii="Times New Roman" w:hAnsi="Times New Roman" w:cs="Times New Roman"/>
-        </w:rPr>
-      </w:pPr>
-      <w:r>
-        <w:rPr>
-          <w:rFonts w:ascii="Times New Roman" w:hAnsi="Times New Roman" w:cs="Times New Roman"/>
-        </w:rPr>
-        <w:t>- Scope: Complete database management including schema design, data manipulation, and administration</w:t>
-      </w:r>
-    </w:p>
-    <w:p>
-      <w:pPr>
-        <w:jc w:val="both"/>
-        <w:rPr>
-          <w:rFonts w:ascii="Times New Roman" w:hAnsi="Times New Roman" w:cs="Times New Roman"/>
-        </w:rPr>
-      </w:pPr>
-      <w:r>
-        <w:rPr>
-          <w:rFonts w:ascii="Times New Roman" w:hAnsi="Times New Roman" w:cs="Times New Roman"/>
-        </w:rPr>
-        <w:t>- Impact: Industry standard enabling portability and interoperability</w:t>
-      </w:r>
-    </w:p>
-    <w:p>
-      <w:pPr>
-        <w:jc w:val="both"/>
-        <w:rPr>
-          <w:rFonts w:ascii="Times New Roman" w:hAnsi="Times New Roman" w:cs="Times New Roman"/>
-        </w:rPr>
-      </w:pPr>
-    </w:p>
-    <w:p>
-      <w:pPr>
-        <w:pStyle w:val="Heading4"/>
-      </w:pPr>
-      <w:r>
-        <w:t>6. Declarative Languages</w:t>
-      </w:r>
-    </w:p>
-    <w:p>
-      <w:pPr>
-        <w:jc w:val="both"/>
-        <w:rPr>
-          <w:rFonts w:ascii="Times New Roman" w:hAnsi="Times New Roman" w:cs="Times New Roman"/>
-        </w:rPr>
-      </w:pPr>
-      <w:r>
-        <w:rPr>
-          <w:rFonts w:ascii="Times New Roman" w:hAnsi="Times New Roman" w:cs="Times New Roman"/>
-        </w:rPr>
-        <w:t>- Purpose: Specify desired results without procedural implementation details</w:t>
-      </w:r>
-    </w:p>
-    <w:p>
-      <w:pPr>
-        <w:jc w:val="both"/>
-        <w:rPr>
-          <w:rFonts w:ascii="Times New Roman" w:hAnsi="Times New Roman" w:cs="Times New Roman"/>
-        </w:rPr>
-      </w:pPr>
-      <w:r>
-        <w:rPr>
-          <w:rFonts w:ascii="Times New Roman" w:hAnsi="Times New Roman" w:cs="Times New Roman"/>
-        </w:rPr>
-        <w:t>- Scope: High-level queries focusing on "what" rather than "how"</w:t>
-      </w:r>
-    </w:p>
-    <w:p>
-      <w:pPr>
-        <w:jc w:val="both"/>
-        <w:rPr>
-          <w:rFonts w:ascii="Times New Roman" w:hAnsi="Times New Roman" w:cs="Times New Roman"/>
-        </w:rPr>
-      </w:pPr>
-      <w:r>
-        <w:rPr>
-          <w:rFonts w:ascii="Times New Roman" w:hAnsi="Times New Roman" w:cs="Times New Roman"/>
-        </w:rPr>
-        <w:t>- Impact: Enables query optimization and simplified development</w:t>
-      </w:r>
-    </w:p>
-    <w:p>
-      <w:pPr>
-        <w:jc w:val="both"/>
-        <w:rPr>
-          <w:rFonts w:ascii="Times New Roman" w:hAnsi="Times New Roman" w:cs="Times New Roman"/>
-        </w:rPr>
-      </w:pPr>
-    </w:p>
-    <w:p>
-      <w:pPr>
-        <w:pStyle w:val="Heading4"/>
-      </w:pPr>
-      <w:r>
-        <w:t>7. Procedural Languages</w:t>
-      </w:r>
-    </w:p>
-    <w:p>
-      <w:pPr>
-        <w:jc w:val="both"/>
-        <w:rPr>
-          <w:rFonts w:ascii="Times New Roman" w:hAnsi="Times New Roman" w:cs="Times New Roman"/>
-        </w:rPr>
-      </w:pPr>
-      <w:r>
-        <w:rPr>
-          <w:rFonts w:ascii="Times New Roman" w:hAnsi="Times New Roman" w:cs="Times New Roman"/>
-        </w:rPr>
-        <w:t>- Purpose: Provide step-by-step control over data processing operations</w:t>
-      </w:r>
-    </w:p>
-    <w:p>
-      <w:pPr>
-        <w:jc w:val="both"/>
-        <w:rPr>
-          <w:rFonts w:ascii="Times New Roman" w:hAnsi="Times New Roman" w:cs="Times New Roman"/>
-        </w:rPr>
-      </w:pPr>
-      <w:r>
-        <w:rPr>
-          <w:rFonts w:ascii="Times New Roman" w:hAnsi="Times New Roman" w:cs="Times New Roman"/>
-        </w:rPr>
-        <w:t>- Scope: Complex business logic, transaction control, error handling</w:t>
-      </w:r>
-    </w:p>
-    <w:p>
-      <w:pPr>
-        <w:jc w:val="both"/>
-        <w:rPr>
-          <w:rFonts w:ascii="Times New Roman" w:hAnsi="Times New Roman" w:cs="Times New Roman"/>
-        </w:rPr>
-      </w:pPr>
-      <w:r>
-        <w:rPr>
-          <w:rFonts w:ascii="Times New Roman" w:hAnsi="Times New Roman" w:cs="Times New Roman"/>
-        </w:rPr>
-        <w:t>- Impact: Fine-grained control for sophisticated applications</w:t>
-      </w:r>
-    </w:p>
-    <w:p>
-      <w:pPr>
-        <w:jc w:val="both"/>
-        <w:rPr>
-          <w:rFonts w:ascii="Times New Roman" w:hAnsi="Times New Roman" w:cs="Times New Roman"/>
-        </w:rPr>
-      </w:pPr>
-    </w:p>
-    <w:p>
-      <w:pPr>
-        <w:rPr>
-          <w:rFonts w:ascii="Times New Roman" w:hAnsi="Times New Roman" w:cs="Times New Roman"/>
-          <w:b/>
-          <w:bCs/>
-        </w:rPr>
-      </w:pPr>
-      <w:r>
-        <w:rPr>
-          <w:rFonts w:ascii="Times New Roman" w:hAnsi="Times New Roman" w:cs="Times New Roman"/>
-          <w:b/>
-          <w:bCs/>
-        </w:rPr>
-        <w:br w:type="page"/>
-      </w:r>
-    </w:p>
-    <w:p>
-      <w:pPr>
-        <w:pStyle w:val="Heading2"/>
-      </w:pPr>
-      <w:r>
-        <w:lastRenderedPageBreak/>
-        <w:t>2.4 Three-Schema Architecture Foundation</w:t>
-      </w:r>
-    </w:p>
-    <w:p>
-      <w:pPr>
-        <w:jc w:val="both"/>
-        <w:rPr>
-          <w:rFonts w:ascii="Times New Roman" w:hAnsi="Times New Roman" w:cs="Times New Roman"/>
-        </w:rPr>
-      </w:pPr>
-    </w:p>
-    <w:p>
-      <w:pPr>
-        <w:jc w:val="both"/>
-        <w:rPr>
-          <w:rFonts w:ascii="Times New Roman" w:hAnsi="Times New Roman" w:cs="Times New Roman"/>
-        </w:rPr>
-      </w:pPr>
-      <w:r>
-        <w:rPr>
-          <w:rFonts w:ascii="Times New Roman" w:hAnsi="Times New Roman" w:cs="Times New Roman"/>
-        </w:rPr>
-        <w:t>These languages are intrinsically linked to the three-schema architecture (internal, conceptual, external), which provides the theoretical foundation for data independence and system flexibility.</w:t>
-      </w:r>
-    </w:p>
-    <w:p>
-      <w:pPr>
-        <w:jc w:val="both"/>
-        <w:rPr>
-          <w:rFonts w:ascii="Times New Roman" w:hAnsi="Times New Roman" w:cs="Times New Roman"/>
-        </w:rPr>
-      </w:pPr>
-    </w:p>
-    <w:p>
-      <w:pPr>
         <w:jc w:val="center"/>
         <w:rPr>
           <w:rFonts w:ascii="Times New Roman" w:hAnsi="Times New Roman" w:cs="Times New Roman"/>
@@ -1407,10 +529,10 @@
           <w:rFonts w:ascii="Times New Roman" w:hAnsi="Times New Roman" w:cs="Times New Roman"/>
         </w:rPr>
         <w:drawing>
-          <wp:inline distT="0" distB="0" distL="0" distR="0" wp14:anchorId="66F0051A" wp14:editId="2100A2A5">
-            <wp:extent cx="4582164" cy="6315956"/>
-            <wp:effectExtent l="0" t="0" r="8890" b="8890"/>
-            <wp:docPr id="1343716360" name="Picture 1"/>
+          <wp:inline distT="0" distB="0" distL="0" distR="0" wp14:anchorId="6F964BED" wp14:editId="57D92997">
+            <wp:extent cx="5731510" cy="2540000"/>
+            <wp:effectExtent l="0" t="0" r="2540" b="0"/>
+            <wp:docPr id="995945451" name="Picture 1"/>
             <wp:cNvGraphicFramePr>
               <a:graphicFrameLocks xmlns:a="http://schemas.openxmlformats.org/drawingml/2006/main" noChangeAspect="1"/>
             </wp:cNvGraphicFramePr>
@@ -1418,7 +540,7 @@
               <a:graphicData uri="http://schemas.openxmlformats.org/drawingml/2006/picture">
                 <pic:pic xmlns:pic="http://schemas.openxmlformats.org/drawingml/2006/picture">
                   <pic:nvPicPr>
-                    <pic:cNvPr id="1343716360" name=""/>
+                    <pic:cNvPr id="995945451" name=""/>
                     <pic:cNvPicPr/>
                   </pic:nvPicPr>
                   <pic:blipFill>
@@ -1430,7 +552,7 @@
                   <pic:spPr>
                     <a:xfrm>
                       <a:off x="0" y="0"/>
-                      <a:ext cx="4582164" cy="6315956"/>
+                      <a:ext cx="5731510" cy="2540000"/>
                     </a:xfrm>
                     <a:prstGeom prst="rect">
                       <a:avLst/>
@@ -1454,6 +576,169 @@
     <w:p>
       <w:pPr>
         <w:rPr>
+          <w:rFonts w:ascii="Times New Roman" w:eastAsiaTheme="majorEastAsia" w:hAnsi="Times New Roman" w:cstheme="majorBidi"/>
+          <w:b/>
+          <w:color w:val="000000" w:themeColor="text1"/>
+          <w:sz w:val="28"/>
+          <w:szCs w:val="28"/>
+        </w:rPr>
+      </w:pPr>
+      <w:r>
+        <w:br w:type="page"/>
+      </w:r>
+    </w:p>
+    <w:p>
+      <w:pPr>
+        <w:pStyle w:val="Heading3"/>
+      </w:pPr>
+      <w:r>
+        <w:lastRenderedPageBreak/>
+        <w:t>Historical Timeline:</w:t>
+      </w:r>
+    </w:p>
+    <w:p>
+      <w:pPr>
+        <w:jc w:val="both"/>
+        <w:rPr>
+          <w:rFonts w:ascii="Times New Roman" w:hAnsi="Times New Roman" w:cs="Times New Roman"/>
+        </w:rPr>
+      </w:pPr>
+      <w:r>
+        <w:rPr>
+          <w:rFonts w:ascii="Times New Roman" w:hAnsi="Times New Roman" w:cs="Times New Roman"/>
+        </w:rPr>
+        <w:t>- 1960s-1970s: Hierarchical and Network models (IMS, CODASYL) introduced basic data manipulation concepts</w:t>
+      </w:r>
+    </w:p>
+    <w:p>
+      <w:pPr>
+        <w:jc w:val="both"/>
+        <w:rPr>
+          <w:rFonts w:ascii="Times New Roman" w:hAnsi="Times New Roman" w:cs="Times New Roman"/>
+        </w:rPr>
+      </w:pPr>
+      <w:r>
+        <w:rPr>
+          <w:rFonts w:ascii="Times New Roman" w:hAnsi="Times New Roman" w:cs="Times New Roman"/>
+        </w:rPr>
+        <w:t>- 1970: E.F. Codd's relational model established theoretical foundations for modern database languages</w:t>
+      </w:r>
+    </w:p>
+    <w:p>
+      <w:pPr>
+        <w:jc w:val="both"/>
+        <w:rPr>
+          <w:rFonts w:ascii="Times New Roman" w:hAnsi="Times New Roman" w:cs="Times New Roman"/>
+        </w:rPr>
+      </w:pPr>
+      <w:r>
+        <w:rPr>
+          <w:rFonts w:ascii="Times New Roman" w:hAnsi="Times New Roman" w:cs="Times New Roman"/>
+        </w:rPr>
+        <w:t>- 1980s: SQL standardization (SQL-86, SQL-89) created universal language for relational databases</w:t>
+      </w:r>
+    </w:p>
+    <w:p>
+      <w:pPr>
+        <w:jc w:val="both"/>
+        <w:rPr>
+          <w:rFonts w:ascii="Times New Roman" w:hAnsi="Times New Roman" w:cs="Times New Roman"/>
+        </w:rPr>
+      </w:pPr>
+      <w:r>
+        <w:rPr>
+          <w:rFonts w:ascii="Times New Roman" w:hAnsi="Times New Roman" w:cs="Times New Roman"/>
+        </w:rPr>
+        <w:t>- 1990s: Object-oriented extensions and advanced SQL features (SQL-92, SQL-99)</w:t>
+      </w:r>
+    </w:p>
+    <w:p>
+      <w:pPr>
+        <w:jc w:val="both"/>
+        <w:rPr>
+          <w:rFonts w:ascii="Times New Roman" w:hAnsi="Times New Roman" w:cs="Times New Roman"/>
+        </w:rPr>
+      </w:pPr>
+      <w:r>
+        <w:rPr>
+          <w:rFonts w:ascii="Times New Roman" w:hAnsi="Times New Roman" w:cs="Times New Roman"/>
+        </w:rPr>
+        <w:t>- 2000s: XML integration, analytical functions, and enterprise features (SQL:2003, SQL:2008)</w:t>
+      </w:r>
+    </w:p>
+    <w:p>
+      <w:pPr>
+        <w:jc w:val="both"/>
+        <w:rPr>
+          <w:rFonts w:ascii="Times New Roman" w:hAnsi="Times New Roman" w:cs="Times New Roman"/>
+        </w:rPr>
+      </w:pPr>
+      <w:r>
+        <w:rPr>
+          <w:rFonts w:ascii="Times New Roman" w:hAnsi="Times New Roman" w:cs="Times New Roman"/>
+        </w:rPr>
+        <w:t>- 2010s-Present: Big Data, NoSQL integration, and JSON support (SQL:2016, SQL:2023)</w:t>
+      </w:r>
+    </w:p>
+    <w:p>
+      <w:pPr>
+        <w:jc w:val="center"/>
+        <w:rPr>
+          <w:rFonts w:ascii="Times New Roman" w:hAnsi="Times New Roman" w:cs="Times New Roman"/>
+        </w:rPr>
+      </w:pPr>
+      <w:r>
+        <w:rPr>
+          <w:rFonts w:ascii="Times New Roman" w:hAnsi="Times New Roman" w:cs="Times New Roman"/>
+        </w:rPr>
+        <w:drawing>
+          <wp:inline distT="0" distB="0" distL="0" distR="0" wp14:anchorId="36207A07" wp14:editId="2C09EC53">
+            <wp:extent cx="3781425" cy="5419288"/>
+            <wp:effectExtent l="0" t="0" r="0" b="0"/>
+            <wp:docPr id="660566512" name="Picture 1"/>
+            <wp:cNvGraphicFramePr>
+              <a:graphicFrameLocks xmlns:a="http://schemas.openxmlformats.org/drawingml/2006/main" noChangeAspect="1"/>
+            </wp:cNvGraphicFramePr>
+            <a:graphic xmlns:a="http://schemas.openxmlformats.org/drawingml/2006/main">
+              <a:graphicData uri="http://schemas.openxmlformats.org/drawingml/2006/picture">
+                <pic:pic xmlns:pic="http://schemas.openxmlformats.org/drawingml/2006/picture">
+                  <pic:nvPicPr>
+                    <pic:cNvPr id="660566512" name=""/>
+                    <pic:cNvPicPr/>
+                  </pic:nvPicPr>
+                  <pic:blipFill>
+                    <a:blip r:embed="rId6"/>
+                    <a:stretch>
+                      <a:fillRect/>
+                    </a:stretch>
+                  </pic:blipFill>
+                  <pic:spPr>
+                    <a:xfrm>
+                      <a:off x="0" y="0"/>
+                      <a:ext cx="3784840" cy="5424182"/>
+                    </a:xfrm>
+                    <a:prstGeom prst="rect">
+                      <a:avLst/>
+                    </a:prstGeom>
+                  </pic:spPr>
+                </pic:pic>
+              </a:graphicData>
+            </a:graphic>
+          </wp:inline>
+        </w:drawing>
+      </w:r>
+    </w:p>
+    <w:p>
+      <w:pPr>
+        <w:jc w:val="both"/>
+        <w:rPr>
+          <w:rFonts w:ascii="Times New Roman" w:hAnsi="Times New Roman" w:cs="Times New Roman"/>
+        </w:rPr>
+      </w:pPr>
+    </w:p>
+    <w:p>
+      <w:pPr>
+        <w:rPr>
           <w:rFonts w:ascii="Times New Roman" w:hAnsi="Times New Roman" w:cs="Times New Roman"/>
           <w:b/>
           <w:bCs/>
@@ -1470,6 +755,903 @@
     </w:p>
     <w:p>
       <w:pPr>
+        <w:pStyle w:val="Heading2"/>
+      </w:pPr>
+      <w:r>
+        <w:lastRenderedPageBreak/>
+        <w:t>2.2 Critical Importance in Modern Enterprise Systems</w:t>
+      </w:r>
+    </w:p>
+    <w:p>
+      <w:pPr>
+        <w:jc w:val="both"/>
+        <w:rPr>
+          <w:rFonts w:ascii="Times New Roman" w:hAnsi="Times New Roman" w:cs="Times New Roman"/>
+        </w:rPr>
+      </w:pPr>
+    </w:p>
+    <w:p>
+      <w:pPr>
+        <w:jc w:val="both"/>
+        <w:rPr>
+          <w:rFonts w:ascii="Times New Roman" w:hAnsi="Times New Roman" w:cs="Times New Roman"/>
+        </w:rPr>
+      </w:pPr>
+      <w:r>
+        <w:rPr>
+          <w:rFonts w:ascii="Times New Roman" w:hAnsi="Times New Roman" w:cs="Times New Roman"/>
+        </w:rPr>
+        <w:t>Database languages are the foundational tools required for the effective design, management, and application development of modern database systems. They serve as the critical bridge between conceptual data models and physical implementations, enabling organizations to achieve strategic business objectives.</w:t>
+      </w:r>
+    </w:p>
+    <w:p>
+      <w:pPr>
+        <w:jc w:val="both"/>
+        <w:rPr>
+          <w:rFonts w:ascii="Times New Roman" w:hAnsi="Times New Roman" w:cs="Times New Roman"/>
+        </w:rPr>
+      </w:pPr>
+    </w:p>
+    <w:p>
+      <w:pPr>
+        <w:pStyle w:val="Heading3"/>
+      </w:pPr>
+      <w:r>
+        <w:t>Strategic Business Impact:</w:t>
+      </w:r>
+    </w:p>
+    <w:p>
+      <w:pPr>
+        <w:jc w:val="both"/>
+        <w:rPr>
+          <w:rFonts w:ascii="Times New Roman" w:hAnsi="Times New Roman" w:cs="Times New Roman"/>
+        </w:rPr>
+      </w:pPr>
+      <w:r>
+        <w:rPr>
+          <w:rFonts w:ascii="Times New Roman" w:hAnsi="Times New Roman" w:cs="Times New Roman"/>
+        </w:rPr>
+        <w:t>1. Data Governance &amp; Compliance: Enable implementation of enterprise-wide data standards, GDPR compliance, audit trails, and regulatory reporting requirements</w:t>
+      </w:r>
+    </w:p>
+    <w:p>
+      <w:pPr>
+        <w:jc w:val="both"/>
+        <w:rPr>
+          <w:rFonts w:ascii="Times New Roman" w:hAnsi="Times New Roman" w:cs="Times New Roman"/>
+        </w:rPr>
+      </w:pPr>
+      <w:r>
+        <w:rPr>
+          <w:rFonts w:ascii="Times New Roman" w:hAnsi="Times New Roman" w:cs="Times New Roman"/>
+        </w:rPr>
+        <w:t>2. Digital Transformation: Support cloud migration, microservices architecture, and API-first development approaches</w:t>
+      </w:r>
+    </w:p>
+    <w:p>
+      <w:pPr>
+        <w:jc w:val="both"/>
+        <w:rPr>
+          <w:rFonts w:ascii="Times New Roman" w:hAnsi="Times New Roman" w:cs="Times New Roman"/>
+        </w:rPr>
+      </w:pPr>
+      <w:r>
+        <w:rPr>
+          <w:rFonts w:ascii="Times New Roman" w:hAnsi="Times New Roman" w:cs="Times New Roman"/>
+        </w:rPr>
+        <w:t>3. Business Intelligence: Facilitate real-time analytics, data warehousing, and machine learning integration</w:t>
+      </w:r>
+    </w:p>
+    <w:p>
+      <w:pPr>
+        <w:jc w:val="both"/>
+        <w:rPr>
+          <w:rFonts w:ascii="Times New Roman" w:hAnsi="Times New Roman" w:cs="Times New Roman"/>
+        </w:rPr>
+      </w:pPr>
+      <w:r>
+        <w:rPr>
+          <w:rFonts w:ascii="Times New Roman" w:hAnsi="Times New Roman" w:cs="Times New Roman"/>
+        </w:rPr>
+        <w:t>4. Operational Efficiency: Automate routine tasks, optimize resource utilization, and reduce manual intervention</w:t>
+      </w:r>
+    </w:p>
+    <w:p>
+      <w:pPr>
+        <w:jc w:val="both"/>
+        <w:rPr>
+          <w:rFonts w:ascii="Times New Roman" w:hAnsi="Times New Roman" w:cs="Times New Roman"/>
+        </w:rPr>
+      </w:pPr>
+      <w:r>
+        <w:rPr>
+          <w:rFonts w:ascii="Times New Roman" w:hAnsi="Times New Roman" w:cs="Times New Roman"/>
+        </w:rPr>
+        <w:t>5. Competitive Advantage: Enable rapid development cycles, scalable solutions, and innovative data products</w:t>
+      </w:r>
+    </w:p>
+    <w:p>
+      <w:pPr>
+        <w:jc w:val="both"/>
+        <w:rPr>
+          <w:rFonts w:ascii="Times New Roman" w:hAnsi="Times New Roman" w:cs="Times New Roman"/>
+        </w:rPr>
+      </w:pPr>
+    </w:p>
+    <w:p>
+      <w:pPr>
+        <w:pStyle w:val="Heading3"/>
+      </w:pPr>
+      <w:r>
+        <w:t>Technical Capabilities:</w:t>
+      </w:r>
+    </w:p>
+    <w:p>
+      <w:pPr>
+        <w:jc w:val="both"/>
+        <w:rPr>
+          <w:rFonts w:ascii="Times New Roman" w:hAnsi="Times New Roman" w:cs="Times New Roman"/>
+        </w:rPr>
+      </w:pPr>
+      <w:r>
+        <w:rPr>
+          <w:rFonts w:ascii="Times New Roman" w:hAnsi="Times New Roman" w:cs="Times New Roman"/>
+        </w:rPr>
+        <w:t>- Abstraction Management: Hide complex physical storage details from application developers</w:t>
+      </w:r>
+    </w:p>
+    <w:p>
+      <w:pPr>
+        <w:jc w:val="both"/>
+        <w:rPr>
+          <w:rFonts w:ascii="Times New Roman" w:hAnsi="Times New Roman" w:cs="Times New Roman"/>
+        </w:rPr>
+      </w:pPr>
+      <w:r>
+        <w:rPr>
+          <w:rFonts w:ascii="Times New Roman" w:hAnsi="Times New Roman" w:cs="Times New Roman"/>
+        </w:rPr>
+        <w:t xml:space="preserve">- Performance Optimization: Leverage query optimizers and execution plans for maximum efficiency  </w:t>
+      </w:r>
+    </w:p>
+    <w:p>
+      <w:pPr>
+        <w:jc w:val="both"/>
+        <w:rPr>
+          <w:rFonts w:ascii="Times New Roman" w:hAnsi="Times New Roman" w:cs="Times New Roman"/>
+        </w:rPr>
+      </w:pPr>
+      <w:r>
+        <w:rPr>
+          <w:rFonts w:ascii="Times New Roman" w:hAnsi="Times New Roman" w:cs="Times New Roman"/>
+        </w:rPr>
+        <w:t>- Concurrency Control: Manage multiple simultaneous users and transactions safely</w:t>
+      </w:r>
+    </w:p>
+    <w:p>
+      <w:pPr>
+        <w:jc w:val="both"/>
+        <w:rPr>
+          <w:rFonts w:ascii="Times New Roman" w:hAnsi="Times New Roman" w:cs="Times New Roman"/>
+        </w:rPr>
+      </w:pPr>
+      <w:r>
+        <w:rPr>
+          <w:rFonts w:ascii="Times New Roman" w:hAnsi="Times New Roman" w:cs="Times New Roman"/>
+        </w:rPr>
+        <w:t>- Data Integrity: Enforce business rules, referential integrity, and consistency constraints</w:t>
+      </w:r>
+    </w:p>
+    <w:p>
+      <w:pPr>
+        <w:jc w:val="both"/>
+        <w:rPr>
+          <w:rFonts w:ascii="Times New Roman" w:hAnsi="Times New Roman" w:cs="Times New Roman"/>
+        </w:rPr>
+      </w:pPr>
+      <w:r>
+        <w:rPr>
+          <w:rFonts w:ascii="Times New Roman" w:hAnsi="Times New Roman" w:cs="Times New Roman"/>
+        </w:rPr>
+        <w:t>- Security Implementation: Control access permissions, encrypt sensitive data, and audit operations</w:t>
+      </w:r>
+    </w:p>
+    <w:p>
+      <w:pPr>
+        <w:jc w:val="both"/>
+        <w:rPr>
+          <w:rFonts w:ascii="Times New Roman" w:hAnsi="Times New Roman" w:cs="Times New Roman"/>
+        </w:rPr>
+      </w:pPr>
+    </w:p>
+    <w:p>
+      <w:pPr>
+        <w:rPr>
+          <w:rFonts w:ascii="Times New Roman" w:hAnsi="Times New Roman" w:cs="Times New Roman"/>
+        </w:rPr>
+      </w:pPr>
+      <w:r>
+        <w:rPr>
+          <w:rFonts w:ascii="Times New Roman" w:hAnsi="Times New Roman" w:cs="Times New Roman"/>
+        </w:rPr>
+        <w:br w:type="page"/>
+      </w:r>
+    </w:p>
+    <w:p>
+      <w:pPr>
+        <w:pStyle w:val="Heading2"/>
+      </w:pPr>
+      <w:r>
+        <w:lastRenderedPageBreak/>
+        <w:t>2.3 Core Database Languages Overview</w:t>
+      </w:r>
+    </w:p>
+    <w:p>
+      <w:pPr>
+        <w:jc w:val="both"/>
+        <w:rPr>
+          <w:rFonts w:ascii="Times New Roman" w:hAnsi="Times New Roman" w:cs="Times New Roman"/>
+        </w:rPr>
+      </w:pPr>
+    </w:p>
+    <w:p>
+      <w:pPr>
+        <w:jc w:val="both"/>
+        <w:rPr>
+          <w:rFonts w:ascii="Times New Roman" w:hAnsi="Times New Roman" w:cs="Times New Roman"/>
+        </w:rPr>
+      </w:pPr>
+      <w:r>
+        <w:rPr>
+          <w:rFonts w:ascii="Times New Roman" w:hAnsi="Times New Roman" w:cs="Times New Roman"/>
+        </w:rPr>
+        <w:t>The modern database language framework encompasses multiple specialized languages, each serving distinct purposes within the database management hierarchy:</w:t>
+      </w:r>
+    </w:p>
+    <w:p>
+      <w:pPr>
+        <w:jc w:val="both"/>
+        <w:rPr>
+          <w:rFonts w:ascii="Times New Roman" w:hAnsi="Times New Roman" w:cs="Times New Roman"/>
+        </w:rPr>
+      </w:pPr>
+    </w:p>
+    <w:p>
+      <w:pPr>
+        <w:pStyle w:val="Heading3"/>
+      </w:pPr>
+      <w:r>
+        <w:t>Primary Language Categories:</w:t>
+      </w:r>
+    </w:p>
+    <w:p>
+      <w:pPr>
+        <w:jc w:val="both"/>
+        <w:rPr>
+          <w:rFonts w:ascii="Times New Roman" w:hAnsi="Times New Roman" w:cs="Times New Roman"/>
+          <w:b/>
+          <w:bCs/>
+        </w:rPr>
+      </w:pPr>
+    </w:p>
+    <w:p>
+      <w:pPr>
+        <w:pStyle w:val="Heading4"/>
+      </w:pPr>
+      <w:r>
+        <w:t>1. Storage Definition Language (SDL)</w:t>
+      </w:r>
+    </w:p>
+    <w:p>
+      <w:pPr>
+        <w:jc w:val="both"/>
+        <w:rPr>
+          <w:rFonts w:ascii="Times New Roman" w:hAnsi="Times New Roman" w:cs="Times New Roman"/>
+        </w:rPr>
+      </w:pPr>
+      <w:r>
+        <w:rPr>
+          <w:rFonts w:ascii="Times New Roman" w:hAnsi="Times New Roman" w:cs="Times New Roman"/>
+        </w:rPr>
+        <w:t>- Purpose: Specifies internal data storage structures and physical access methods</w:t>
+      </w:r>
+    </w:p>
+    <w:p>
+      <w:pPr>
+        <w:jc w:val="both"/>
+        <w:rPr>
+          <w:rFonts w:ascii="Times New Roman" w:hAnsi="Times New Roman" w:cs="Times New Roman"/>
+        </w:rPr>
+      </w:pPr>
+      <w:r>
+        <w:rPr>
+          <w:rFonts w:ascii="Times New Roman" w:hAnsi="Times New Roman" w:cs="Times New Roman"/>
+        </w:rPr>
+        <w:t>- Scope: File organization, indexing strategies, compression techniques, partitioning schemes</w:t>
+      </w:r>
+    </w:p>
+    <w:p>
+      <w:pPr>
+        <w:jc w:val="both"/>
+        <w:rPr>
+          <w:rFonts w:ascii="Times New Roman" w:hAnsi="Times New Roman" w:cs="Times New Roman"/>
+        </w:rPr>
+      </w:pPr>
+      <w:r>
+        <w:rPr>
+          <w:rFonts w:ascii="Times New Roman" w:hAnsi="Times New Roman" w:cs="Times New Roman"/>
+        </w:rPr>
+        <w:t>- Impact: Directly affects system performance, storage efficiency, and query execution speed</w:t>
+      </w:r>
+    </w:p>
+    <w:p>
+      <w:pPr>
+        <w:jc w:val="both"/>
+        <w:rPr>
+          <w:rFonts w:ascii="Times New Roman" w:hAnsi="Times New Roman" w:cs="Times New Roman"/>
+        </w:rPr>
+      </w:pPr>
+    </w:p>
+    <w:p>
+      <w:pPr>
+        <w:pStyle w:val="Heading4"/>
+      </w:pPr>
+      <w:r>
+        <w:t>2. Data Definition Language (DDL)</w:t>
+      </w:r>
+    </w:p>
+    <w:p>
+      <w:pPr>
+        <w:jc w:val="both"/>
+        <w:rPr>
+          <w:rFonts w:ascii="Times New Roman" w:hAnsi="Times New Roman" w:cs="Times New Roman"/>
+        </w:rPr>
+      </w:pPr>
+      <w:r>
+        <w:rPr>
+          <w:rFonts w:ascii="Times New Roman" w:hAnsi="Times New Roman" w:cs="Times New Roman"/>
+        </w:rPr>
+        <w:t>- Purpose: Defines logical database schema, relationships, and constraints</w:t>
+      </w:r>
+    </w:p>
+    <w:p>
+      <w:pPr>
+        <w:jc w:val="both"/>
+        <w:rPr>
+          <w:rFonts w:ascii="Times New Roman" w:hAnsi="Times New Roman" w:cs="Times New Roman"/>
+        </w:rPr>
+      </w:pPr>
+      <w:r>
+        <w:rPr>
+          <w:rFonts w:ascii="Times New Roman" w:hAnsi="Times New Roman" w:cs="Times New Roman"/>
+        </w:rPr>
+        <w:t>- Scope: Table structures, data types, primary/foreign keys, check constraints, triggers</w:t>
+      </w:r>
+    </w:p>
+    <w:p>
+      <w:pPr>
+        <w:jc w:val="both"/>
+        <w:rPr>
+          <w:rFonts w:ascii="Times New Roman" w:hAnsi="Times New Roman" w:cs="Times New Roman"/>
+        </w:rPr>
+      </w:pPr>
+      <w:r>
+        <w:rPr>
+          <w:rFonts w:ascii="Times New Roman" w:hAnsi="Times New Roman" w:cs="Times New Roman"/>
+        </w:rPr>
+        <w:t>- Impact: Establishes data model foundation and enforces business rules</w:t>
+      </w:r>
+    </w:p>
+    <w:p>
+      <w:pPr>
+        <w:jc w:val="both"/>
+        <w:rPr>
+          <w:rFonts w:ascii="Times New Roman" w:hAnsi="Times New Roman" w:cs="Times New Roman"/>
+        </w:rPr>
+      </w:pPr>
+    </w:p>
+    <w:p>
+      <w:pPr>
+        <w:pStyle w:val="Heading4"/>
+      </w:pPr>
+      <w:r>
+        <w:t>3. Data Manipulation Language (DML)</w:t>
+      </w:r>
+    </w:p>
+    <w:p>
+      <w:pPr>
+        <w:jc w:val="both"/>
+        <w:rPr>
+          <w:rFonts w:ascii="Times New Roman" w:hAnsi="Times New Roman" w:cs="Times New Roman"/>
+        </w:rPr>
+      </w:pPr>
+      <w:r>
+        <w:rPr>
+          <w:rFonts w:ascii="Times New Roman" w:hAnsi="Times New Roman" w:cs="Times New Roman"/>
+        </w:rPr>
+        <w:t>- Purpose: Provides mechanisms for data insertion, retrieval, updating, and deletion</w:t>
+      </w:r>
+    </w:p>
+    <w:p>
+      <w:pPr>
+        <w:jc w:val="both"/>
+        <w:rPr>
+          <w:rFonts w:ascii="Times New Roman" w:hAnsi="Times New Roman" w:cs="Times New Roman"/>
+        </w:rPr>
+      </w:pPr>
+      <w:r>
+        <w:rPr>
+          <w:rFonts w:ascii="Times New Roman" w:hAnsi="Times New Roman" w:cs="Times New Roman"/>
+        </w:rPr>
+        <w:t>- Scope: Query operations, data modification, transaction control, bulk operations</w:t>
+      </w:r>
+    </w:p>
+    <w:p>
+      <w:pPr>
+        <w:jc w:val="both"/>
+        <w:rPr>
+          <w:rFonts w:ascii="Times New Roman" w:hAnsi="Times New Roman" w:cs="Times New Roman"/>
+        </w:rPr>
+      </w:pPr>
+      <w:r>
+        <w:rPr>
+          <w:rFonts w:ascii="Times New Roman" w:hAnsi="Times New Roman" w:cs="Times New Roman"/>
+        </w:rPr>
+        <w:t>- Impact: Primary interface for application-database interaction</w:t>
+      </w:r>
+    </w:p>
+    <w:p>
+      <w:pPr>
+        <w:jc w:val="both"/>
+        <w:rPr>
+          <w:rFonts w:ascii="Times New Roman" w:hAnsi="Times New Roman" w:cs="Times New Roman"/>
+        </w:rPr>
+      </w:pPr>
+    </w:p>
+    <w:p>
+      <w:pPr>
+        <w:pStyle w:val="Heading4"/>
+      </w:pPr>
+      <w:r>
+        <w:t>4. View Definition Language (VDL)</w:t>
+      </w:r>
+    </w:p>
+    <w:p>
+      <w:pPr>
+        <w:jc w:val="both"/>
+        <w:rPr>
+          <w:rFonts w:ascii="Times New Roman" w:hAnsi="Times New Roman" w:cs="Times New Roman"/>
+        </w:rPr>
+      </w:pPr>
+      <w:r>
+        <w:rPr>
+          <w:rFonts w:ascii="Times New Roman" w:hAnsi="Times New Roman" w:cs="Times New Roman"/>
+        </w:rPr>
+        <w:t>- Purpose: Creates external views and virtual tables for different user perspectives</w:t>
+      </w:r>
+    </w:p>
+    <w:p>
+      <w:pPr>
+        <w:jc w:val="both"/>
+        <w:rPr>
+          <w:rFonts w:ascii="Times New Roman" w:hAnsi="Times New Roman" w:cs="Times New Roman"/>
+        </w:rPr>
+      </w:pPr>
+      <w:r>
+        <w:rPr>
+          <w:rFonts w:ascii="Times New Roman" w:hAnsi="Times New Roman" w:cs="Times New Roman"/>
+        </w:rPr>
+        <w:t>- Scope: Security views, simplified interfaces, data aggregation, complex joins</w:t>
+      </w:r>
+    </w:p>
+    <w:p>
+      <w:pPr>
+        <w:jc w:val="both"/>
+        <w:rPr>
+          <w:rFonts w:ascii="Times New Roman" w:hAnsi="Times New Roman" w:cs="Times New Roman"/>
+        </w:rPr>
+      </w:pPr>
+      <w:r>
+        <w:rPr>
+          <w:rFonts w:ascii="Times New Roman" w:hAnsi="Times New Roman" w:cs="Times New Roman"/>
+        </w:rPr>
+        <w:t>- Impact: Enables data abstraction and implements security policies</w:t>
+      </w:r>
+    </w:p>
+    <w:p>
+      <w:pPr>
+        <w:jc w:val="both"/>
+        <w:rPr>
+          <w:rFonts w:ascii="Times New Roman" w:hAnsi="Times New Roman" w:cs="Times New Roman"/>
+        </w:rPr>
+      </w:pPr>
+    </w:p>
+    <w:p>
+      <w:pPr>
+        <w:rPr>
+          <w:rFonts w:ascii="Times New Roman" w:hAnsi="Times New Roman" w:cs="Times New Roman"/>
+          <w:b/>
+          <w:bCs/>
+        </w:rPr>
+      </w:pPr>
+      <w:r>
+        <w:rPr>
+          <w:rFonts w:ascii="Times New Roman" w:hAnsi="Times New Roman" w:cs="Times New Roman"/>
+          <w:b/>
+          <w:bCs/>
+        </w:rPr>
+        <w:br w:type="page"/>
+      </w:r>
+    </w:p>
+    <w:p>
+      <w:pPr>
+        <w:pStyle w:val="Heading4"/>
+      </w:pPr>
+      <w:r>
+        <w:lastRenderedPageBreak/>
+        <w:t>5. Structured Query Language (SQL)</w:t>
+      </w:r>
+    </w:p>
+    <w:p>
+      <w:pPr>
+        <w:jc w:val="both"/>
+        <w:rPr>
+          <w:rFonts w:ascii="Times New Roman" w:hAnsi="Times New Roman" w:cs="Times New Roman"/>
+        </w:rPr>
+      </w:pPr>
+      <w:r>
+        <w:rPr>
+          <w:rFonts w:ascii="Times New Roman" w:hAnsi="Times New Roman" w:cs="Times New Roman"/>
+        </w:rPr>
+        <w:t>- Purpose: Unified standard combining DDL, DML, VDL, and control structures</w:t>
+      </w:r>
+    </w:p>
+    <w:p>
+      <w:pPr>
+        <w:jc w:val="both"/>
+        <w:rPr>
+          <w:rFonts w:ascii="Times New Roman" w:hAnsi="Times New Roman" w:cs="Times New Roman"/>
+        </w:rPr>
+      </w:pPr>
+      <w:r>
+        <w:rPr>
+          <w:rFonts w:ascii="Times New Roman" w:hAnsi="Times New Roman" w:cs="Times New Roman"/>
+        </w:rPr>
+        <w:t>- Scope: Complete database management including schema design, data manipulation, and administration</w:t>
+      </w:r>
+    </w:p>
+    <w:p>
+      <w:pPr>
+        <w:jc w:val="both"/>
+        <w:rPr>
+          <w:rFonts w:ascii="Times New Roman" w:hAnsi="Times New Roman" w:cs="Times New Roman"/>
+        </w:rPr>
+      </w:pPr>
+      <w:r>
+        <w:rPr>
+          <w:rFonts w:ascii="Times New Roman" w:hAnsi="Times New Roman" w:cs="Times New Roman"/>
+        </w:rPr>
+        <w:t>- Impact: Industry standard enabling portability and interoperability</w:t>
+      </w:r>
+    </w:p>
+    <w:p>
+      <w:pPr>
+        <w:jc w:val="both"/>
+        <w:rPr>
+          <w:rFonts w:ascii="Times New Roman" w:hAnsi="Times New Roman" w:cs="Times New Roman"/>
+        </w:rPr>
+      </w:pPr>
+    </w:p>
+    <w:p>
+      <w:pPr>
+        <w:pStyle w:val="Heading4"/>
+      </w:pPr>
+      <w:r>
+        <w:t>6. Declarative Languages</w:t>
+      </w:r>
+    </w:p>
+    <w:p>
+      <w:pPr>
+        <w:jc w:val="both"/>
+        <w:rPr>
+          <w:rFonts w:ascii="Times New Roman" w:hAnsi="Times New Roman" w:cs="Times New Roman"/>
+        </w:rPr>
+      </w:pPr>
+      <w:r>
+        <w:rPr>
+          <w:rFonts w:ascii="Times New Roman" w:hAnsi="Times New Roman" w:cs="Times New Roman"/>
+        </w:rPr>
+        <w:t>- Purpose: Specify desired results without procedural implementation details</w:t>
+      </w:r>
+    </w:p>
+    <w:p>
+      <w:pPr>
+        <w:jc w:val="both"/>
+        <w:rPr>
+          <w:rFonts w:ascii="Times New Roman" w:hAnsi="Times New Roman" w:cs="Times New Roman"/>
+        </w:rPr>
+      </w:pPr>
+      <w:r>
+        <w:rPr>
+          <w:rFonts w:ascii="Times New Roman" w:hAnsi="Times New Roman" w:cs="Times New Roman"/>
+        </w:rPr>
+        <w:t>- Scope: High-level queries focusing on "what" rather than "how"</w:t>
+      </w:r>
+    </w:p>
+    <w:p>
+      <w:pPr>
+        <w:jc w:val="both"/>
+        <w:rPr>
+          <w:rFonts w:ascii="Times New Roman" w:hAnsi="Times New Roman" w:cs="Times New Roman"/>
+        </w:rPr>
+      </w:pPr>
+      <w:r>
+        <w:rPr>
+          <w:rFonts w:ascii="Times New Roman" w:hAnsi="Times New Roman" w:cs="Times New Roman"/>
+        </w:rPr>
+        <w:t>- Impact: Enables query optimization and simplified development</w:t>
+      </w:r>
+    </w:p>
+    <w:p>
+      <w:pPr>
+        <w:jc w:val="both"/>
+        <w:rPr>
+          <w:rFonts w:ascii="Times New Roman" w:hAnsi="Times New Roman" w:cs="Times New Roman"/>
+        </w:rPr>
+      </w:pPr>
+    </w:p>
+    <w:p>
+      <w:pPr>
+        <w:pStyle w:val="Heading4"/>
+      </w:pPr>
+      <w:r>
+        <w:t>7. Procedural Languages</w:t>
+      </w:r>
+    </w:p>
+    <w:p>
+      <w:pPr>
+        <w:jc w:val="both"/>
+        <w:rPr>
+          <w:rFonts w:ascii="Times New Roman" w:hAnsi="Times New Roman" w:cs="Times New Roman"/>
+        </w:rPr>
+      </w:pPr>
+      <w:r>
+        <w:rPr>
+          <w:rFonts w:ascii="Times New Roman" w:hAnsi="Times New Roman" w:cs="Times New Roman"/>
+        </w:rPr>
+        <w:t>- Purpose: Provide step-by-step control over data processing operations</w:t>
+      </w:r>
+    </w:p>
+    <w:p>
+      <w:pPr>
+        <w:jc w:val="both"/>
+        <w:rPr>
+          <w:rFonts w:ascii="Times New Roman" w:hAnsi="Times New Roman" w:cs="Times New Roman"/>
+        </w:rPr>
+      </w:pPr>
+      <w:r>
+        <w:rPr>
+          <w:rFonts w:ascii="Times New Roman" w:hAnsi="Times New Roman" w:cs="Times New Roman"/>
+        </w:rPr>
+        <w:t>- Scope: Complex business logic, transaction control, error handling</w:t>
+      </w:r>
+    </w:p>
+    <w:p>
+      <w:pPr>
+        <w:jc w:val="both"/>
+        <w:rPr>
+          <w:rFonts w:ascii="Times New Roman" w:hAnsi="Times New Roman" w:cs="Times New Roman"/>
+        </w:rPr>
+      </w:pPr>
+      <w:r>
+        <w:rPr>
+          <w:rFonts w:ascii="Times New Roman" w:hAnsi="Times New Roman" w:cs="Times New Roman"/>
+        </w:rPr>
+        <w:t>- Impact: Fine-grained control for sophisticated applications</w:t>
+      </w:r>
+      <w:r>
+        <w:rPr>
+          <w:rFonts w:ascii="Times New Roman" w:hAnsi="Times New Roman" w:cs="Times New Roman"/>
+        </w:rPr>
+        <w:t>.</w:t>
+      </w:r>
+    </w:p>
+    <w:p>
+      <w:pPr>
+        <w:jc w:val="center"/>
+        <w:rPr>
+          <w:rFonts w:ascii="Times New Roman" w:hAnsi="Times New Roman" w:cs="Times New Roman"/>
+        </w:rPr>
+      </w:pPr>
+      <w:r>
+        <w:rPr>
+          <w:rFonts w:ascii="Times New Roman" w:hAnsi="Times New Roman" w:cs="Times New Roman"/>
+        </w:rPr>
+        <w:drawing>
+          <wp:inline distT="0" distB="0" distL="0" distR="0" wp14:anchorId="7A82651A" wp14:editId="113CD3D1">
+            <wp:extent cx="4714875" cy="4099005"/>
+            <wp:effectExtent l="0" t="0" r="0" b="0"/>
+            <wp:docPr id="1205686450" name="Picture 1"/>
+            <wp:cNvGraphicFramePr>
+              <a:graphicFrameLocks xmlns:a="http://schemas.openxmlformats.org/drawingml/2006/main" noChangeAspect="1"/>
+            </wp:cNvGraphicFramePr>
+            <a:graphic xmlns:a="http://schemas.openxmlformats.org/drawingml/2006/main">
+              <a:graphicData uri="http://schemas.openxmlformats.org/drawingml/2006/picture">
+                <pic:pic xmlns:pic="http://schemas.openxmlformats.org/drawingml/2006/picture">
+                  <pic:nvPicPr>
+                    <pic:cNvPr id="1205686450" name=""/>
+                    <pic:cNvPicPr/>
+                  </pic:nvPicPr>
+                  <pic:blipFill>
+                    <a:blip r:embed="rId7"/>
+                    <a:stretch>
+                      <a:fillRect/>
+                    </a:stretch>
+                  </pic:blipFill>
+                  <pic:spPr>
+                    <a:xfrm>
+                      <a:off x="0" y="0"/>
+                      <a:ext cx="4739164" cy="4120121"/>
+                    </a:xfrm>
+                    <a:prstGeom prst="rect">
+                      <a:avLst/>
+                    </a:prstGeom>
+                  </pic:spPr>
+                </pic:pic>
+              </a:graphicData>
+            </a:graphic>
+          </wp:inline>
+        </w:drawing>
+      </w:r>
+    </w:p>
+    <w:p>
+      <w:pPr>
+        <w:jc w:val="both"/>
+        <w:rPr>
+          <w:rFonts w:ascii="Times New Roman" w:hAnsi="Times New Roman" w:cs="Times New Roman"/>
+        </w:rPr>
+      </w:pPr>
+    </w:p>
+    <w:p>
+      <w:pPr>
+        <w:rPr>
+          <w:rFonts w:ascii="Times New Roman" w:hAnsi="Times New Roman" w:cs="Times New Roman"/>
+          <w:b/>
+          <w:bCs/>
+        </w:rPr>
+      </w:pPr>
+      <w:r>
+        <w:rPr>
+          <w:rFonts w:ascii="Times New Roman" w:hAnsi="Times New Roman" w:cs="Times New Roman"/>
+          <w:b/>
+          <w:bCs/>
+        </w:rPr>
+        <w:lastRenderedPageBreak/>
+        <w:br w:type="page"/>
+      </w:r>
+    </w:p>
+    <w:p>
+      <w:pPr>
+        <w:pStyle w:val="Heading2"/>
+      </w:pPr>
+      <w:r>
+        <w:lastRenderedPageBreak/>
+        <w:t>2.4 Three-Schema Architecture Foundation</w:t>
+      </w:r>
+    </w:p>
+    <w:p>
+      <w:pPr>
+        <w:jc w:val="both"/>
+        <w:rPr>
+          <w:rFonts w:ascii="Times New Roman" w:hAnsi="Times New Roman" w:cs="Times New Roman"/>
+        </w:rPr>
+      </w:pPr>
+    </w:p>
+    <w:p>
+      <w:pPr>
+        <w:jc w:val="both"/>
+        <w:rPr>
+          <w:rFonts w:ascii="Times New Roman" w:hAnsi="Times New Roman" w:cs="Times New Roman"/>
+        </w:rPr>
+      </w:pPr>
+      <w:r>
+        <w:rPr>
+          <w:rFonts w:ascii="Times New Roman" w:hAnsi="Times New Roman" w:cs="Times New Roman"/>
+        </w:rPr>
+        <w:t>These languages are intrinsically linked to the three-schema architecture (internal, conceptual, external), which provides the theoretical foundation for data independence and system flexibility.</w:t>
+      </w:r>
+    </w:p>
+    <w:p>
+      <w:pPr>
+        <w:jc w:val="both"/>
+        <w:rPr>
+          <w:rFonts w:ascii="Times New Roman" w:hAnsi="Times New Roman" w:cs="Times New Roman"/>
+        </w:rPr>
+      </w:pPr>
+    </w:p>
+    <w:p>
+      <w:pPr>
+        <w:jc w:val="center"/>
+        <w:rPr>
+          <w:rFonts w:ascii="Times New Roman" w:hAnsi="Times New Roman" w:cs="Times New Roman"/>
+        </w:rPr>
+      </w:pPr>
+      <w:r>
+        <w:rPr>
+          <w:rFonts w:ascii="Times New Roman" w:hAnsi="Times New Roman" w:cs="Times New Roman"/>
+        </w:rPr>
+        <w:drawing>
+          <wp:inline distT="0" distB="0" distL="0" distR="0" wp14:anchorId="7C33948A" wp14:editId="55298D6E">
+            <wp:extent cx="5731510" cy="4797425"/>
+            <wp:effectExtent l="0" t="0" r="2540" b="3175"/>
+            <wp:docPr id="1893560199" name="Picture 1"/>
+            <wp:cNvGraphicFramePr>
+              <a:graphicFrameLocks xmlns:a="http://schemas.openxmlformats.org/drawingml/2006/main" noChangeAspect="1"/>
+            </wp:cNvGraphicFramePr>
+            <a:graphic xmlns:a="http://schemas.openxmlformats.org/drawingml/2006/main">
+              <a:graphicData uri="http://schemas.openxmlformats.org/drawingml/2006/picture">
+                <pic:pic xmlns:pic="http://schemas.openxmlformats.org/drawingml/2006/picture">
+                  <pic:nvPicPr>
+                    <pic:cNvPr id="1893560199" name=""/>
+                    <pic:cNvPicPr/>
+                  </pic:nvPicPr>
+                  <pic:blipFill>
+                    <a:blip r:embed="rId8"/>
+                    <a:stretch>
+                      <a:fillRect/>
+                    </a:stretch>
+                  </pic:blipFill>
+                  <pic:spPr>
+                    <a:xfrm>
+                      <a:off x="0" y="0"/>
+                      <a:ext cx="5731510" cy="4797425"/>
+                    </a:xfrm>
+                    <a:prstGeom prst="rect">
+                      <a:avLst/>
+                    </a:prstGeom>
+                  </pic:spPr>
+                </pic:pic>
+              </a:graphicData>
+            </a:graphic>
+          </wp:inline>
+        </w:drawing>
+      </w:r>
+    </w:p>
+    <w:p>
+      <w:pPr>
+        <w:jc w:val="center"/>
+        <w:rPr>
+          <w:rFonts w:ascii="Times New Roman" w:hAnsi="Times New Roman" w:cs="Times New Roman"/>
+        </w:rPr>
+      </w:pPr>
+    </w:p>
+    <w:p>
+      <w:pPr>
+        <w:jc w:val="both"/>
+        <w:rPr>
+          <w:rFonts w:ascii="Times New Roman" w:hAnsi="Times New Roman" w:cs="Times New Roman"/>
+        </w:rPr>
+      </w:pPr>
+    </w:p>
+    <w:p>
+      <w:pPr>
+        <w:rPr>
+          <w:rFonts w:ascii="Times New Roman" w:hAnsi="Times New Roman" w:cs="Times New Roman"/>
+          <w:b/>
+          <w:bCs/>
+        </w:rPr>
+      </w:pPr>
+      <w:r>
+        <w:rPr>
+          <w:rFonts w:ascii="Times New Roman" w:hAnsi="Times New Roman" w:cs="Times New Roman"/>
+          <w:b/>
+          <w:bCs/>
+        </w:rPr>
+        <w:br w:type="page"/>
+      </w:r>
+    </w:p>
+    <w:p>
+      <w:pPr>
         <w:pStyle w:val="Heading3"/>
       </w:pPr>
       <w:r>
@@ -1653,9 +1835,23 @@
     </w:p>
     <w:p>
       <w:pPr>
+        <w:rPr>
+          <w:rFonts w:ascii="Times New Roman" w:eastAsiaTheme="majorEastAsia" w:hAnsi="Times New Roman" w:cstheme="majorBidi"/>
+          <w:b/>
+          <w:iCs/>
+          <w:color w:val="000000" w:themeColor="text1"/>
+        </w:rPr>
+      </w:pPr>
+      <w:r>
+        <w:br w:type="page"/>
+      </w:r>
+    </w:p>
+    <w:p>
+      <w:pPr>
         <w:pStyle w:val="Heading4"/>
       </w:pPr>
       <w:r>
+        <w:lastRenderedPageBreak/>
         <w:t>Data Independence Benefits:</w:t>
       </w:r>
     </w:p>
@@ -1714,6 +1910,70 @@
         </w:rPr>
         <w:t>- Evolution Support: Systems can grow and adapt without disrupting operations</w:t>
       </w:r>
+    </w:p>
+    <w:p>
+      <w:pPr>
+        <w:jc w:val="center"/>
+        <w:rPr>
+          <w:rFonts w:ascii="Times New Roman" w:hAnsi="Times New Roman" w:cs="Times New Roman"/>
+        </w:rPr>
+      </w:pPr>
+    </w:p>
+    <w:p>
+      <w:pPr>
+        <w:jc w:val="center"/>
+        <w:rPr>
+          <w:rFonts w:ascii="Times New Roman" w:hAnsi="Times New Roman" w:cs="Times New Roman"/>
+        </w:rPr>
+      </w:pPr>
+      <w:r>
+        <w:rPr>
+          <w:rFonts w:ascii="Times New Roman" w:hAnsi="Times New Roman" w:cs="Times New Roman"/>
+        </w:rPr>
+        <w:drawing>
+          <wp:inline distT="0" distB="0" distL="0" distR="0" wp14:anchorId="49E5B4F2" wp14:editId="5FE54EB1">
+            <wp:extent cx="5731510" cy="5197475"/>
+            <wp:effectExtent l="0" t="0" r="2540" b="3175"/>
+            <wp:docPr id="1099447238" name="Picture 1"/>
+            <wp:cNvGraphicFramePr>
+              <a:graphicFrameLocks xmlns:a="http://schemas.openxmlformats.org/drawingml/2006/main" noChangeAspect="1"/>
+            </wp:cNvGraphicFramePr>
+            <a:graphic xmlns:a="http://schemas.openxmlformats.org/drawingml/2006/main">
+              <a:graphicData uri="http://schemas.openxmlformats.org/drawingml/2006/picture">
+                <pic:pic xmlns:pic="http://schemas.openxmlformats.org/drawingml/2006/picture">
+                  <pic:nvPicPr>
+                    <pic:cNvPr id="1099447238" name=""/>
+                    <pic:cNvPicPr/>
+                  </pic:nvPicPr>
+                  <pic:blipFill>
+                    <a:blip r:embed="rId9"/>
+                    <a:stretch>
+                      <a:fillRect/>
+                    </a:stretch>
+                  </pic:blipFill>
+                  <pic:spPr>
+                    <a:xfrm>
+                      <a:off x="0" y="0"/>
+                      <a:ext cx="5731510" cy="5197475"/>
+                    </a:xfrm>
+                    <a:prstGeom prst="rect">
+                      <a:avLst/>
+                    </a:prstGeom>
+                  </pic:spPr>
+                </pic:pic>
+              </a:graphicData>
+            </a:graphic>
+          </wp:inline>
+        </w:drawing>
+      </w:r>
+    </w:p>
+    <w:p>
+      <w:pPr>
+        <w:jc w:val="center"/>
+        <w:rPr>
+          <w:rFonts w:ascii="Times New Roman" w:hAnsi="Times New Roman" w:cs="Times New Roman"/>
+        </w:rPr>
+      </w:pPr>
     </w:p>
     <w:p>
       <w:pPr>
@@ -4791,7 +5051,7 @@
                     <pic:cNvPicPr/>
                   </pic:nvPicPr>
                   <pic:blipFill>
-                    <a:blip r:embed="rId6"/>
+                    <a:blip r:embed="rId10"/>
                     <a:stretch>
                       <a:fillRect/>
                     </a:stretch>
@@ -4987,7 +5247,7 @@
                     <pic:cNvPicPr/>
                   </pic:nvPicPr>
                   <pic:blipFill>
-                    <a:blip r:embed="rId7"/>
+                    <a:blip r:embed="rId11"/>
                     <a:stretch>
                       <a:fillRect/>
                     </a:stretch>
@@ -5058,7 +5318,7 @@
                     <pic:cNvPicPr/>
                   </pic:nvPicPr>
                   <pic:blipFill>
-                    <a:blip r:embed="rId8"/>
+                    <a:blip r:embed="rId12"/>
                     <a:stretch>
                       <a:fillRect/>
                     </a:stretch>
@@ -5146,7 +5406,7 @@
                     <pic:cNvPicPr/>
                   </pic:nvPicPr>
                   <pic:blipFill>
-                    <a:blip r:embed="rId9"/>
+                    <a:blip r:embed="rId13"/>
                     <a:stretch>
                       <a:fillRect/>
                     </a:stretch>
@@ -5288,7 +5548,7 @@
                     <pic:cNvPicPr/>
                   </pic:nvPicPr>
                   <pic:blipFill>
-                    <a:blip r:embed="rId10"/>
+                    <a:blip r:embed="rId14"/>
                     <a:stretch>
                       <a:fillRect/>
                     </a:stretch>
@@ -5342,7 +5602,7 @@
                     <pic:cNvPicPr/>
                   </pic:nvPicPr>
                   <pic:blipFill>
-                    <a:blip r:embed="rId11"/>
+                    <a:blip r:embed="rId15"/>
                     <a:stretch>
                       <a:fillRect/>
                     </a:stretch>
@@ -5412,7 +5672,7 @@
                     <pic:cNvPicPr/>
                   </pic:nvPicPr>
                   <pic:blipFill>
-                    <a:blip r:embed="rId12"/>
+                    <a:blip r:embed="rId16"/>
                     <a:stretch>
                       <a:fillRect/>
                     </a:stretch>
@@ -5539,7 +5799,7 @@
                     <pic:cNvPicPr/>
                   </pic:nvPicPr>
                   <pic:blipFill>
-                    <a:blip r:embed="rId13"/>
+                    <a:blip r:embed="rId17"/>
                     <a:stretch>
                       <a:fillRect/>
                     </a:stretch>
@@ -5599,7 +5859,7 @@
                     <pic:cNvPicPr/>
                   </pic:nvPicPr>
                   <pic:blipFill>
-                    <a:blip r:embed="rId14"/>
+                    <a:blip r:embed="rId18"/>
                     <a:stretch>
                       <a:fillRect/>
                     </a:stretch>
@@ -5654,7 +5914,7 @@
                     <pic:cNvPicPr/>
                   </pic:nvPicPr>
                   <pic:blipFill>
-                    <a:blip r:embed="rId15"/>
+                    <a:blip r:embed="rId19"/>
                     <a:stretch>
                       <a:fillRect/>
                     </a:stretch>
@@ -5776,7 +6036,7 @@
                     <pic:cNvPicPr/>
                   </pic:nvPicPr>
                   <pic:blipFill>
-                    <a:blip r:embed="rId16"/>
+                    <a:blip r:embed="rId20"/>
                     <a:stretch>
                       <a:fillRect/>
                     </a:stretch>
@@ -5838,7 +6098,7 @@
                     <pic:cNvPicPr/>
                   </pic:nvPicPr>
                   <pic:blipFill>
-                    <a:blip r:embed="rId17"/>
+                    <a:blip r:embed="rId21"/>
                     <a:stretch>
                       <a:fillRect/>
                     </a:stretch>
@@ -5908,7 +6168,7 @@
                     <pic:cNvPicPr/>
                   </pic:nvPicPr>
                   <pic:blipFill>
-                    <a:blip r:embed="rId18"/>
+                    <a:blip r:embed="rId22"/>
                     <a:stretch>
                       <a:fillRect/>
                     </a:stretch>
@@ -5978,7 +6238,7 @@
                     <pic:cNvPicPr/>
                   </pic:nvPicPr>
                   <pic:blipFill>
-                    <a:blip r:embed="rId19"/>
+                    <a:blip r:embed="rId23"/>
                     <a:stretch>
                       <a:fillRect/>
                     </a:stretch>
@@ -6098,7 +6358,7 @@
                     <pic:cNvPicPr/>
                   </pic:nvPicPr>
                   <pic:blipFill>
-                    <a:blip r:embed="rId20"/>
+                    <a:blip r:embed="rId24"/>
                     <a:stretch>
                       <a:fillRect/>
                     </a:stretch>
@@ -6198,7 +6458,7 @@
                     <pic:cNvPicPr/>
                   </pic:nvPicPr>
                   <pic:blipFill>
-                    <a:blip r:embed="rId21"/>
+                    <a:blip r:embed="rId25"/>
                     <a:stretch>
                       <a:fillRect/>
                     </a:stretch>
@@ -6260,7 +6520,7 @@
                     <pic:cNvPicPr/>
                   </pic:nvPicPr>
                   <pic:blipFill>
-                    <a:blip r:embed="rId22"/>
+                    <a:blip r:embed="rId26"/>
                     <a:stretch>
                       <a:fillRect/>
                     </a:stretch>
@@ -6308,7 +6568,7 @@
                     <pic:cNvPicPr/>
                   </pic:nvPicPr>
                   <pic:blipFill>
-                    <a:blip r:embed="rId23"/>
+                    <a:blip r:embed="rId27"/>
                     <a:stretch>
                       <a:fillRect/>
                     </a:stretch>
@@ -6372,7 +6632,7 @@
                     <pic:cNvPicPr/>
                   </pic:nvPicPr>
                   <pic:blipFill>
-                    <a:blip r:embed="rId24"/>
+                    <a:blip r:embed="rId28"/>
                     <a:stretch>
                       <a:fillRect/>
                     </a:stretch>

</xml_diff>

<commit_message>
Enhance technical study report by adding insights on skills gap implications and refining the purpose of the study section for clarity and depth.
</commit_message>
<xml_diff>
--- a/TECHNICAL STUDY REPORT.docx
+++ b/TECHNICAL STUDY REPORT.docx
@@ -1468,8 +1468,8 @@
           <w:rFonts w:ascii="Times New Roman" w:hAnsi="Times New Roman" w:cs="Times New Roman"/>
         </w:rPr>
         <w:drawing>
-          <wp:inline distT="0" distB="0" distL="0" distR="0" wp14:anchorId="7A82651A" wp14:editId="113CD3D1">
-            <wp:extent cx="4714875" cy="4099005"/>
+          <wp:inline distT="0" distB="0" distL="0" distR="0" wp14:anchorId="7A82651A" wp14:editId="4E77580C">
+            <wp:extent cx="4543425" cy="3949950"/>
             <wp:effectExtent l="0" t="0" r="0" b="0"/>
             <wp:docPr id="1205686450" name="Picture 1"/>
             <wp:cNvGraphicFramePr>
@@ -1491,7 +1491,7 @@
                   <pic:spPr>
                     <a:xfrm>
                       <a:off x="0" y="0"/>
-                      <a:ext cx="4739164" cy="4120121"/>
+                      <a:ext cx="4570596" cy="3973571"/>
                     </a:xfrm>
                     <a:prstGeom prst="rect">
                       <a:avLst/>
@@ -1526,7 +1526,6 @@
           <w:b/>
           <w:bCs/>
         </w:rPr>
-        <w:lastRenderedPageBreak/>
         <w:br w:type="page"/>
       </w:r>
     </w:p>
@@ -3977,494 +3976,7 @@
     </w:p>
     <w:p>
       <w:pPr>
-        <w:pStyle w:val="Heading3"/>
-      </w:pPr>
-      <w:r>
-        <w:t>Skills Gap Implications:</w:t>
-      </w:r>
-    </w:p>
-    <w:p>
-      <w:pPr>
-        <w:jc w:val="both"/>
-        <w:rPr>
-          <w:rFonts w:ascii="Times New Roman" w:hAnsi="Times New Roman" w:cs="Times New Roman"/>
-        </w:rPr>
-      </w:pPr>
-      <w:r>
-        <w:rPr>
-          <w:rFonts w:ascii="Times New Roman" w:hAnsi="Times New Roman" w:cs="Times New Roman"/>
-        </w:rPr>
-        <w:t>Research indicates that 73% of database professionals lack comprehensive understanding of integrated database language usage, leading to:</w:t>
-      </w:r>
-    </w:p>
-    <w:p>
-      <w:pPr>
-        <w:jc w:val="both"/>
-        <w:rPr>
-          <w:rFonts w:ascii="Times New Roman" w:hAnsi="Times New Roman" w:cs="Times New Roman"/>
-        </w:rPr>
-      </w:pPr>
-      <w:r>
-        <w:rPr>
-          <w:rFonts w:ascii="Times New Roman" w:hAnsi="Times New Roman" w:cs="Times New Roman"/>
-        </w:rPr>
-        <w:t>- Suboptimal performance in 68% of enterprise database implementations</w:t>
-      </w:r>
-    </w:p>
-    <w:p>
-      <w:pPr>
-        <w:jc w:val="both"/>
-        <w:rPr>
-          <w:rFonts w:ascii="Times New Roman" w:hAnsi="Times New Roman" w:cs="Times New Roman"/>
-        </w:rPr>
-      </w:pPr>
-      <w:r>
-        <w:rPr>
-          <w:rFonts w:ascii="Times New Roman" w:hAnsi="Times New Roman" w:cs="Times New Roman"/>
-        </w:rPr>
-        <w:t>- Security vulnerabilities in 45% of database deployments</w:t>
-      </w:r>
-    </w:p>
-    <w:p>
-      <w:pPr>
-        <w:jc w:val="both"/>
-        <w:rPr>
-          <w:rFonts w:ascii="Times New Roman" w:hAnsi="Times New Roman" w:cs="Times New Roman"/>
-        </w:rPr>
-      </w:pPr>
-      <w:r>
-        <w:rPr>
-          <w:rFonts w:ascii="Times New Roman" w:hAnsi="Times New Roman" w:cs="Times New Roman"/>
-        </w:rPr>
-        <w:t>- Failed digital transformation projects costing organizations millions annually</w:t>
-      </w:r>
-    </w:p>
-    <w:p>
-      <w:pPr>
-        <w:jc w:val="both"/>
-        <w:rPr>
-          <w:rFonts w:ascii="Times New Roman" w:hAnsi="Times New Roman" w:cs="Times New Roman"/>
-        </w:rPr>
-      </w:pPr>
-      <w:r>
-        <w:rPr>
-          <w:rFonts w:ascii="Times New Roman" w:hAnsi="Times New Roman" w:cs="Times New Roman"/>
-        </w:rPr>
-        <w:t>- Inability to leverage advanced database features, limiting competitive advantage</w:t>
-      </w:r>
-    </w:p>
-    <w:p>
-      <w:pPr>
-        <w:jc w:val="both"/>
-        <w:rPr>
-          <w:rFonts w:ascii="Times New Roman" w:hAnsi="Times New Roman" w:cs="Times New Roman"/>
-        </w:rPr>
-      </w:pPr>
-    </w:p>
-    <w:p>
-      <w:pPr>
-        <w:pStyle w:val="Heading2"/>
-      </w:pPr>
-      <w:r>
-        <w:t>6.3 Challenges: Multi-Dimensional Complexity</w:t>
-      </w:r>
-    </w:p>
-    <w:p>
-      <w:pPr>
-        <w:jc w:val="both"/>
-        <w:rPr>
-          <w:rFonts w:ascii="Times New Roman" w:hAnsi="Times New Roman" w:cs="Times New Roman"/>
-        </w:rPr>
-      </w:pPr>
-    </w:p>
-    <w:p>
-      <w:pPr>
-        <w:pStyle w:val="Heading3"/>
-      </w:pPr>
-      <w:r>
-        <w:t>Technical Challenges:</w:t>
-      </w:r>
-    </w:p>
-    <w:p>
-      <w:pPr>
-        <w:jc w:val="both"/>
-        <w:rPr>
-          <w:rFonts w:ascii="Times New Roman" w:hAnsi="Times New Roman" w:cs="Times New Roman"/>
-        </w:rPr>
-      </w:pPr>
-      <w:r>
-        <w:rPr>
-          <w:rFonts w:ascii="Times New Roman" w:hAnsi="Times New Roman" w:cs="Times New Roman"/>
-        </w:rPr>
-        <w:t>1. Language Integration: Understanding how different database languages complement each other</w:t>
-      </w:r>
-    </w:p>
-    <w:p>
-      <w:pPr>
-        <w:jc w:val="both"/>
-        <w:rPr>
-          <w:rFonts w:ascii="Times New Roman" w:hAnsi="Times New Roman" w:cs="Times New Roman"/>
-        </w:rPr>
-      </w:pPr>
-      <w:r>
-        <w:rPr>
-          <w:rFonts w:ascii="Times New Roman" w:hAnsi="Times New Roman" w:cs="Times New Roman"/>
-        </w:rPr>
-        <w:t>2. Performance Optimization: Balancing declarative simplicity with procedural control</w:t>
-      </w:r>
-    </w:p>
-    <w:p>
-      <w:pPr>
-        <w:jc w:val="both"/>
-        <w:rPr>
-          <w:rFonts w:ascii="Times New Roman" w:hAnsi="Times New Roman" w:cs="Times New Roman"/>
-        </w:rPr>
-      </w:pPr>
-      <w:r>
-        <w:rPr>
-          <w:rFonts w:ascii="Times New Roman" w:hAnsi="Times New Roman" w:cs="Times New Roman"/>
-        </w:rPr>
-        <w:t>3. Security Implementation: Leveraging VDL and DDL for comprehensive data protection</w:t>
-      </w:r>
-    </w:p>
-    <w:p>
-      <w:pPr>
-        <w:jc w:val="both"/>
-        <w:rPr>
-          <w:rFonts w:ascii="Times New Roman" w:hAnsi="Times New Roman" w:cs="Times New Roman"/>
-        </w:rPr>
-      </w:pPr>
-      <w:r>
-        <w:rPr>
-          <w:rFonts w:ascii="Times New Roman" w:hAnsi="Times New Roman" w:cs="Times New Roman"/>
-        </w:rPr>
-        <w:t>4. Schema Evolution: Managing database changes without disrupting operations</w:t>
-      </w:r>
-    </w:p>
-    <w:p>
-      <w:pPr>
-        <w:jc w:val="both"/>
-        <w:rPr>
-          <w:rFonts w:ascii="Times New Roman" w:hAnsi="Times New Roman" w:cs="Times New Roman"/>
-        </w:rPr>
-      </w:pPr>
-      <w:r>
-        <w:rPr>
-          <w:rFonts w:ascii="Times New Roman" w:hAnsi="Times New Roman" w:cs="Times New Roman"/>
-        </w:rPr>
-        <w:t>5. Platform Migration: Ensuring portability across different database systems</w:t>
-      </w:r>
-    </w:p>
-    <w:p>
-      <w:pPr>
-        <w:jc w:val="both"/>
-        <w:rPr>
-          <w:rFonts w:ascii="Times New Roman" w:hAnsi="Times New Roman" w:cs="Times New Roman"/>
-        </w:rPr>
-      </w:pPr>
-    </w:p>
-    <w:p>
-      <w:pPr>
-        <w:rPr>
-          <w:rFonts w:ascii="Times New Roman" w:hAnsi="Times New Roman" w:cs="Times New Roman"/>
-          <w:b/>
-          <w:bCs/>
-        </w:rPr>
-      </w:pPr>
-      <w:r>
-        <w:rPr>
-          <w:rFonts w:ascii="Times New Roman" w:hAnsi="Times New Roman" w:cs="Times New Roman"/>
-          <w:b/>
-          <w:bCs/>
-        </w:rPr>
-        <w:br w:type="page"/>
-      </w:r>
-    </w:p>
-    <w:p>
-      <w:pPr>
-        <w:pStyle w:val="Heading3"/>
-      </w:pPr>
-      <w:r>
-        <w:lastRenderedPageBreak/>
-        <w:t>Organizational Challenges:</w:t>
-      </w:r>
-    </w:p>
-    <w:p>
-      <w:pPr>
-        <w:jc w:val="both"/>
-        <w:rPr>
-          <w:rFonts w:ascii="Times New Roman" w:hAnsi="Times New Roman" w:cs="Times New Roman"/>
-        </w:rPr>
-      </w:pPr>
-      <w:r>
-        <w:rPr>
-          <w:rFonts w:ascii="Times New Roman" w:hAnsi="Times New Roman" w:cs="Times New Roman"/>
-        </w:rPr>
-        <w:t>1. Skill Development: Training development teams on comprehensive database language usage</w:t>
-      </w:r>
-    </w:p>
-    <w:p>
-      <w:pPr>
-        <w:jc w:val="both"/>
-        <w:rPr>
-          <w:rFonts w:ascii="Times New Roman" w:hAnsi="Times New Roman" w:cs="Times New Roman"/>
-        </w:rPr>
-      </w:pPr>
-      <w:r>
-        <w:rPr>
-          <w:rFonts w:ascii="Times New Roman" w:hAnsi="Times New Roman" w:cs="Times New Roman"/>
-        </w:rPr>
-        <w:t>2. Best Practice Implementation: Establishing standards for database language usage</w:t>
-      </w:r>
-    </w:p>
-    <w:p>
-      <w:pPr>
-        <w:jc w:val="both"/>
-        <w:rPr>
-          <w:rFonts w:ascii="Times New Roman" w:hAnsi="Times New Roman" w:cs="Times New Roman"/>
-        </w:rPr>
-      </w:pPr>
-      <w:r>
-        <w:rPr>
-          <w:rFonts w:ascii="Times New Roman" w:hAnsi="Times New Roman" w:cs="Times New Roman"/>
-        </w:rPr>
-        <w:t>3. Legacy System Integration: Connecting modern applications with existing database systems</w:t>
-      </w:r>
-    </w:p>
-    <w:p>
-      <w:pPr>
-        <w:jc w:val="both"/>
-        <w:rPr>
-          <w:rFonts w:ascii="Times New Roman" w:hAnsi="Times New Roman" w:cs="Times New Roman"/>
-        </w:rPr>
-      </w:pPr>
-      <w:r>
-        <w:rPr>
-          <w:rFonts w:ascii="Times New Roman" w:hAnsi="Times New Roman" w:cs="Times New Roman"/>
-        </w:rPr>
-        <w:t>4. Compliance Management: Implementing data governance through proper language usage</w:t>
-      </w:r>
-    </w:p>
-    <w:p>
-      <w:pPr>
-        <w:jc w:val="both"/>
-        <w:rPr>
-          <w:rFonts w:ascii="Times New Roman" w:hAnsi="Times New Roman" w:cs="Times New Roman"/>
-        </w:rPr>
-      </w:pPr>
-      <w:r>
-        <w:rPr>
-          <w:rFonts w:ascii="Times New Roman" w:hAnsi="Times New Roman" w:cs="Times New Roman"/>
-        </w:rPr>
-        <w:t>5. Cost Optimization: Maximizing database efficiency to reduce infrastructure costs</w:t>
-      </w:r>
-    </w:p>
-    <w:p>
-      <w:pPr>
-        <w:jc w:val="both"/>
-        <w:rPr>
-          <w:rFonts w:ascii="Times New Roman" w:hAnsi="Times New Roman" w:cs="Times New Roman"/>
-        </w:rPr>
-      </w:pPr>
-    </w:p>
-    <w:p>
-      <w:pPr>
-        <w:pStyle w:val="Heading3"/>
-      </w:pPr>
-      <w:r>
-        <w:t>Strategic Challenges:</w:t>
-      </w:r>
-    </w:p>
-    <w:p>
-      <w:pPr>
-        <w:jc w:val="both"/>
-        <w:rPr>
-          <w:rFonts w:ascii="Times New Roman" w:hAnsi="Times New Roman" w:cs="Times New Roman"/>
-        </w:rPr>
-      </w:pPr>
-      <w:r>
-        <w:rPr>
-          <w:rFonts w:ascii="Times New Roman" w:hAnsi="Times New Roman" w:cs="Times New Roman"/>
-        </w:rPr>
-        <w:t>1. Digital Transformation: Enabling data-driven decision making through effective database design</w:t>
-      </w:r>
-    </w:p>
-    <w:p>
-      <w:pPr>
-        <w:jc w:val="both"/>
-        <w:rPr>
-          <w:rFonts w:ascii="Times New Roman" w:hAnsi="Times New Roman" w:cs="Times New Roman"/>
-        </w:rPr>
-      </w:pPr>
-      <w:r>
-        <w:rPr>
-          <w:rFonts w:ascii="Times New Roman" w:hAnsi="Times New Roman" w:cs="Times New Roman"/>
-        </w:rPr>
-        <w:t>2. Scalability Planning: Designing systems that can grow with business requirements</w:t>
-      </w:r>
-    </w:p>
-    <w:p>
-      <w:pPr>
-        <w:jc w:val="both"/>
-        <w:rPr>
-          <w:rFonts w:ascii="Times New Roman" w:hAnsi="Times New Roman" w:cs="Times New Roman"/>
-        </w:rPr>
-      </w:pPr>
-      <w:r>
-        <w:rPr>
-          <w:rFonts w:ascii="Times New Roman" w:hAnsi="Times New Roman" w:cs="Times New Roman"/>
-        </w:rPr>
-        <w:t>3. Innovation Enablement: Leveraging advanced database features for competitive advantage</w:t>
-      </w:r>
-    </w:p>
-    <w:p>
-      <w:pPr>
-        <w:jc w:val="both"/>
-        <w:rPr>
-          <w:rFonts w:ascii="Times New Roman" w:hAnsi="Times New Roman" w:cs="Times New Roman"/>
-        </w:rPr>
-      </w:pPr>
-      <w:r>
-        <w:rPr>
-          <w:rFonts w:ascii="Times New Roman" w:hAnsi="Times New Roman" w:cs="Times New Roman"/>
-        </w:rPr>
-        <w:t>4. Risk Management: Ensuring data security and business continuity</w:t>
-      </w:r>
-    </w:p>
-    <w:p>
-      <w:pPr>
-        <w:jc w:val="both"/>
-        <w:rPr>
-          <w:rFonts w:ascii="Times New Roman" w:hAnsi="Times New Roman" w:cs="Times New Roman"/>
-        </w:rPr>
-      </w:pPr>
-      <w:r>
-        <w:rPr>
-          <w:rFonts w:ascii="Times New Roman" w:hAnsi="Times New Roman" w:cs="Times New Roman"/>
-        </w:rPr>
-        <w:t>5. Technology Evolution: Adapting to emerging database technologies and standards</w:t>
-      </w:r>
-    </w:p>
-    <w:p>
-      <w:pPr>
-        <w:jc w:val="both"/>
-        <w:rPr>
-          <w:rFonts w:ascii="Times New Roman" w:hAnsi="Times New Roman" w:cs="Times New Roman"/>
-        </w:rPr>
-      </w:pPr>
-    </w:p>
-    <w:p>
-      <w:pPr>
-        <w:pStyle w:val="Heading2"/>
-      </w:pPr>
-      <w:r>
-        <w:t>6.4 Purpose of This Study: Bridging Theory and Practice</w:t>
-      </w:r>
-    </w:p>
-    <w:p>
-      <w:pPr>
-        <w:jc w:val="both"/>
-        <w:rPr>
-          <w:rFonts w:ascii="Times New Roman" w:hAnsi="Times New Roman" w:cs="Times New Roman"/>
-        </w:rPr>
-      </w:pPr>
-    </w:p>
-    <w:p>
-      <w:pPr>
-        <w:jc w:val="both"/>
-        <w:rPr>
-          <w:rFonts w:ascii="Times New Roman" w:hAnsi="Times New Roman" w:cs="Times New Roman"/>
-        </w:rPr>
-      </w:pPr>
-      <w:r>
-        <w:rPr>
-          <w:rFonts w:ascii="Times New Roman" w:hAnsi="Times New Roman" w:cs="Times New Roman"/>
-        </w:rPr>
-        <w:t>This comprehensive study aims to bridge the gap between theoretical database language concepts and practical implementation requirements. By providing detailed analysis, real-world examples, and industry best practices, this report serves as a complete guide for:</w:t>
-      </w:r>
-    </w:p>
-    <w:p>
-      <w:pPr>
-        <w:jc w:val="both"/>
-        <w:rPr>
-          <w:rFonts w:ascii="Times New Roman" w:hAnsi="Times New Roman" w:cs="Times New Roman"/>
-        </w:rPr>
-      </w:pPr>
-    </w:p>
-    <w:p>
-      <w:pPr>
-        <w:pStyle w:val="Heading3"/>
-      </w:pPr>
-      <w:r>
-        <w:t>Academic Understanding:</w:t>
-      </w:r>
-    </w:p>
-    <w:p>
-      <w:pPr>
-        <w:jc w:val="both"/>
-        <w:rPr>
-          <w:rFonts w:ascii="Times New Roman" w:hAnsi="Times New Roman" w:cs="Times New Roman"/>
-        </w:rPr>
-      </w:pPr>
-      <w:r>
-        <w:rPr>
-          <w:rFonts w:ascii="Times New Roman" w:hAnsi="Times New Roman" w:cs="Times New Roman"/>
-        </w:rPr>
-        <w:t>- Theoretical foundations of database language design and implementation</w:t>
-      </w:r>
-    </w:p>
-    <w:p>
-      <w:pPr>
-        <w:jc w:val="both"/>
-        <w:rPr>
-          <w:rFonts w:ascii="Times New Roman" w:hAnsi="Times New Roman" w:cs="Times New Roman"/>
-        </w:rPr>
-      </w:pPr>
-      <w:r>
-        <w:rPr>
-          <w:rFonts w:ascii="Times New Roman" w:hAnsi="Times New Roman" w:cs="Times New Roman"/>
-        </w:rPr>
-        <w:t>- Historical evolution and standardization efforts</w:t>
-      </w:r>
-    </w:p>
-    <w:p>
-      <w:pPr>
-        <w:jc w:val="both"/>
-        <w:rPr>
-          <w:rFonts w:ascii="Times New Roman" w:hAnsi="Times New Roman" w:cs="Times New Roman"/>
-        </w:rPr>
-      </w:pPr>
-      <w:r>
-        <w:rPr>
-          <w:rFonts w:ascii="Times New Roman" w:hAnsi="Times New Roman" w:cs="Times New Roman"/>
-        </w:rPr>
-        <w:t>- Formal relationships between languages and architectural components</w:t>
-      </w:r>
-    </w:p>
-    <w:p>
-      <w:pPr>
-        <w:jc w:val="both"/>
-        <w:rPr>
-          <w:rFonts w:ascii="Times New Roman" w:hAnsi="Times New Roman" w:cs="Times New Roman"/>
-        </w:rPr>
-      </w:pPr>
-      <w:r>
-        <w:rPr>
-          <w:rFonts w:ascii="Times New Roman" w:hAnsi="Times New Roman" w:cs="Times New Roman"/>
-        </w:rPr>
-        <w:t>- Research directions and emerging trends in database language development</w:t>
-      </w:r>
-    </w:p>
-    <w:p>
-      <w:pPr>
-        <w:jc w:val="both"/>
-        <w:rPr>
-          <w:rFonts w:ascii="Times New Roman" w:hAnsi="Times New Roman" w:cs="Times New Roman"/>
-        </w:rPr>
-      </w:pPr>
-    </w:p>
-    <w:p>
-      <w:pPr>
+        <w:jc w:val="both"/>
         <w:rPr>
           <w:rFonts w:ascii="Times New Roman" w:eastAsiaTheme="majorEastAsia" w:hAnsi="Times New Roman" w:cstheme="majorBidi"/>
           <w:b/>
@@ -4473,269 +3985,795 @@
           <w:szCs w:val="28"/>
         </w:rPr>
       </w:pPr>
+    </w:p>
+    <w:p>
+      <w:pPr>
+        <w:pStyle w:val="Heading3"/>
+      </w:pPr>
+      <w:r>
+        <w:t>Skills Gap Implications:</w:t>
+      </w:r>
+    </w:p>
+    <w:p>
+      <w:pPr>
+        <w:jc w:val="both"/>
+        <w:rPr>
+          <w:rFonts w:ascii="Times New Roman" w:hAnsi="Times New Roman" w:cs="Times New Roman"/>
+        </w:rPr>
+      </w:pPr>
+      <w:r>
+        <w:rPr>
+          <w:rFonts w:ascii="Times New Roman" w:hAnsi="Times New Roman" w:cs="Times New Roman"/>
+        </w:rPr>
+        <w:t>Research indicates that 73% of database professionals lack comprehensive understanding of integrated database language usage, leading to:</w:t>
+      </w:r>
+    </w:p>
+    <w:p>
+      <w:pPr>
+        <w:jc w:val="both"/>
+        <w:rPr>
+          <w:rFonts w:ascii="Times New Roman" w:hAnsi="Times New Roman" w:cs="Times New Roman"/>
+        </w:rPr>
+      </w:pPr>
+      <w:r>
+        <w:rPr>
+          <w:rFonts w:ascii="Times New Roman" w:hAnsi="Times New Roman" w:cs="Times New Roman"/>
+        </w:rPr>
+        <w:t>- Suboptimal performance in 68% of enterprise database implementations</w:t>
+      </w:r>
+    </w:p>
+    <w:p>
+      <w:pPr>
+        <w:jc w:val="both"/>
+        <w:rPr>
+          <w:rFonts w:ascii="Times New Roman" w:hAnsi="Times New Roman" w:cs="Times New Roman"/>
+        </w:rPr>
+      </w:pPr>
+      <w:r>
+        <w:rPr>
+          <w:rFonts w:ascii="Times New Roman" w:hAnsi="Times New Roman" w:cs="Times New Roman"/>
+        </w:rPr>
+        <w:t>- Security vulnerabilities in 45% of database deployments</w:t>
+      </w:r>
+    </w:p>
+    <w:p>
+      <w:pPr>
+        <w:jc w:val="both"/>
+        <w:rPr>
+          <w:rFonts w:ascii="Times New Roman" w:hAnsi="Times New Roman" w:cs="Times New Roman"/>
+        </w:rPr>
+      </w:pPr>
+      <w:r>
+        <w:rPr>
+          <w:rFonts w:ascii="Times New Roman" w:hAnsi="Times New Roman" w:cs="Times New Roman"/>
+        </w:rPr>
+        <w:t>- Failed digital transformation projects costing organizations millions annually</w:t>
+      </w:r>
+    </w:p>
+    <w:p>
+      <w:pPr>
+        <w:jc w:val="both"/>
+        <w:rPr>
+          <w:rFonts w:ascii="Times New Roman" w:hAnsi="Times New Roman" w:cs="Times New Roman"/>
+        </w:rPr>
+      </w:pPr>
+      <w:r>
+        <w:rPr>
+          <w:rFonts w:ascii="Times New Roman" w:hAnsi="Times New Roman" w:cs="Times New Roman"/>
+        </w:rPr>
+        <w:t>- Inability to leverage advanced database features, limiting competitive advantage</w:t>
+      </w:r>
+    </w:p>
+    <w:p>
+      <w:pPr>
+        <w:jc w:val="both"/>
+        <w:rPr>
+          <w:rFonts w:ascii="Times New Roman" w:hAnsi="Times New Roman" w:cs="Times New Roman"/>
+        </w:rPr>
+      </w:pPr>
+    </w:p>
+    <w:p>
+      <w:pPr>
+        <w:rPr>
+          <w:rFonts w:ascii="Times New Roman" w:eastAsiaTheme="majorEastAsia" w:hAnsi="Times New Roman" w:cstheme="majorBidi"/>
+          <w:b/>
+          <w:color w:val="000000" w:themeColor="text1"/>
+          <w:sz w:val="32"/>
+          <w:szCs w:val="32"/>
+        </w:rPr>
+      </w:pPr>
       <w:r>
         <w:br w:type="page"/>
       </w:r>
     </w:p>
     <w:p>
       <w:pPr>
+        <w:jc w:val="center"/>
+        <w:rPr>
+          <w:rFonts w:ascii="Times New Roman" w:eastAsiaTheme="majorEastAsia" w:hAnsi="Times New Roman" w:cstheme="majorBidi"/>
+          <w:b/>
+          <w:color w:val="000000" w:themeColor="text1"/>
+          <w:sz w:val="32"/>
+          <w:szCs w:val="32"/>
+        </w:rPr>
+      </w:pPr>
+      <w:r>
+        <w:rPr>
+          <w:rFonts w:ascii="Times New Roman" w:hAnsi="Times New Roman" w:cs="Times New Roman"/>
+        </w:rPr>
+        <w:lastRenderedPageBreak/>
+        <w:drawing>
+          <wp:inline distT="0" distB="0" distL="0" distR="0" wp14:anchorId="7798895C" wp14:editId="780E28CC">
+            <wp:extent cx="5595675" cy="7629525"/>
+            <wp:effectExtent l="0" t="0" r="5080" b="0"/>
+            <wp:docPr id="1911439492" name="Picture 1"/>
+            <wp:cNvGraphicFramePr>
+              <a:graphicFrameLocks xmlns:a="http://schemas.openxmlformats.org/drawingml/2006/main" noChangeAspect="1"/>
+            </wp:cNvGraphicFramePr>
+            <a:graphic xmlns:a="http://schemas.openxmlformats.org/drawingml/2006/main">
+              <a:graphicData uri="http://schemas.openxmlformats.org/drawingml/2006/picture">
+                <pic:pic xmlns:pic="http://schemas.openxmlformats.org/drawingml/2006/picture">
+                  <pic:nvPicPr>
+                    <pic:cNvPr id="1911439492" name=""/>
+                    <pic:cNvPicPr/>
+                  </pic:nvPicPr>
+                  <pic:blipFill>
+                    <a:blip r:embed="rId10"/>
+                    <a:stretch>
+                      <a:fillRect/>
+                    </a:stretch>
+                  </pic:blipFill>
+                  <pic:spPr>
+                    <a:xfrm>
+                      <a:off x="0" y="0"/>
+                      <a:ext cx="5606674" cy="7644522"/>
+                    </a:xfrm>
+                    <a:prstGeom prst="rect">
+                      <a:avLst/>
+                    </a:prstGeom>
+                  </pic:spPr>
+                </pic:pic>
+              </a:graphicData>
+            </a:graphic>
+          </wp:inline>
+        </w:drawing>
+      </w:r>
+      <w:r>
+        <w:br w:type="page"/>
+      </w:r>
+    </w:p>
+    <w:p>
+      <w:pPr>
+        <w:pStyle w:val="Heading2"/>
+      </w:pPr>
+      <w:r>
+        <w:lastRenderedPageBreak/>
+        <w:t>6.3 Challenges: Multi-Dimensional Complexity</w:t>
+      </w:r>
+    </w:p>
+    <w:p>
+      <w:pPr>
+        <w:jc w:val="both"/>
+        <w:rPr>
+          <w:rFonts w:ascii="Times New Roman" w:hAnsi="Times New Roman" w:cs="Times New Roman"/>
+        </w:rPr>
+      </w:pPr>
+    </w:p>
+    <w:p>
+      <w:pPr>
         <w:pStyle w:val="Heading3"/>
       </w:pPr>
       <w:r>
-        <w:lastRenderedPageBreak/>
-        <w:t>Practical Application:</w:t>
-      </w:r>
-    </w:p>
-    <w:p>
-      <w:pPr>
-        <w:jc w:val="both"/>
-        <w:rPr>
-          <w:rFonts w:ascii="Times New Roman" w:hAnsi="Times New Roman" w:cs="Times New Roman"/>
-        </w:rPr>
-      </w:pPr>
-      <w:r>
-        <w:rPr>
-          <w:rFonts w:ascii="Times New Roman" w:hAnsi="Times New Roman" w:cs="Times New Roman"/>
-        </w:rPr>
-        <w:t>- Industry-proven techniques for database language implementation</w:t>
-      </w:r>
-    </w:p>
-    <w:p>
-      <w:pPr>
-        <w:jc w:val="both"/>
-        <w:rPr>
-          <w:rFonts w:ascii="Times New Roman" w:hAnsi="Times New Roman" w:cs="Times New Roman"/>
-        </w:rPr>
-      </w:pPr>
-      <w:r>
-        <w:rPr>
-          <w:rFonts w:ascii="Times New Roman" w:hAnsi="Times New Roman" w:cs="Times New Roman"/>
-        </w:rPr>
-        <w:t>- Performance optimization strategies based on real-world experience</w:t>
-      </w:r>
-    </w:p>
-    <w:p>
-      <w:pPr>
-        <w:jc w:val="both"/>
-        <w:rPr>
-          <w:rFonts w:ascii="Times New Roman" w:hAnsi="Times New Roman" w:cs="Times New Roman"/>
-        </w:rPr>
-      </w:pPr>
-      <w:r>
-        <w:rPr>
-          <w:rFonts w:ascii="Times New Roman" w:hAnsi="Times New Roman" w:cs="Times New Roman"/>
-        </w:rPr>
-        <w:t>- Security best practices derived from enterprise deployments</w:t>
-      </w:r>
-    </w:p>
-    <w:p>
-      <w:pPr>
-        <w:jc w:val="both"/>
-        <w:rPr>
-          <w:rFonts w:ascii="Times New Roman" w:hAnsi="Times New Roman" w:cs="Times New Roman"/>
-        </w:rPr>
-      </w:pPr>
-      <w:r>
-        <w:rPr>
-          <w:rFonts w:ascii="Times New Roman" w:hAnsi="Times New Roman" w:cs="Times New Roman"/>
-        </w:rPr>
-        <w:t>- Integration patterns for modern application architectures</w:t>
-      </w:r>
-    </w:p>
-    <w:p>
-      <w:pPr>
-        <w:jc w:val="both"/>
-        <w:rPr>
-          <w:rFonts w:ascii="Times New Roman" w:hAnsi="Times New Roman" w:cs="Times New Roman"/>
-        </w:rPr>
-      </w:pPr>
-    </w:p>
-    <w:p>
-      <w:pPr>
-        <w:pStyle w:val="Heading3"/>
-      </w:pPr>
-      <w:r>
-        <w:t>Professional Development:</w:t>
-      </w:r>
-    </w:p>
-    <w:p>
-      <w:pPr>
-        <w:jc w:val="both"/>
-        <w:rPr>
-          <w:rFonts w:ascii="Times New Roman" w:hAnsi="Times New Roman" w:cs="Times New Roman"/>
-        </w:rPr>
-      </w:pPr>
-      <w:r>
-        <w:rPr>
-          <w:rFonts w:ascii="Times New Roman" w:hAnsi="Times New Roman" w:cs="Times New Roman"/>
-        </w:rPr>
-        <w:t>- Comprehensive skill framework for database language mastery</w:t>
-      </w:r>
-    </w:p>
-    <w:p>
-      <w:pPr>
-        <w:jc w:val="both"/>
-        <w:rPr>
-          <w:rFonts w:ascii="Times New Roman" w:hAnsi="Times New Roman" w:cs="Times New Roman"/>
-        </w:rPr>
-      </w:pPr>
-      <w:r>
-        <w:rPr>
-          <w:rFonts w:ascii="Times New Roman" w:hAnsi="Times New Roman" w:cs="Times New Roman"/>
-        </w:rPr>
-        <w:t>- Career development pathways for database professionals</w:t>
-      </w:r>
-    </w:p>
-    <w:p>
-      <w:pPr>
-        <w:jc w:val="both"/>
-        <w:rPr>
-          <w:rFonts w:ascii="Times New Roman" w:hAnsi="Times New Roman" w:cs="Times New Roman"/>
-        </w:rPr>
-      </w:pPr>
-      <w:r>
-        <w:rPr>
-          <w:rFonts w:ascii="Times New Roman" w:hAnsi="Times New Roman" w:cs="Times New Roman"/>
-        </w:rPr>
-        <w:t>- Industry certification preparation and advanced training guidance</w:t>
-      </w:r>
-    </w:p>
-    <w:p>
-      <w:pPr>
-        <w:jc w:val="both"/>
-        <w:rPr>
-          <w:rFonts w:ascii="Times New Roman" w:hAnsi="Times New Roman" w:cs="Times New Roman"/>
-        </w:rPr>
-      </w:pPr>
-      <w:r>
-        <w:rPr>
-          <w:rFonts w:ascii="Times New Roman" w:hAnsi="Times New Roman" w:cs="Times New Roman"/>
-        </w:rPr>
-        <w:t>- Leadership capabilities for database architecture and strategy roles</w:t>
-      </w:r>
-    </w:p>
-    <w:p>
-      <w:pPr>
-        <w:jc w:val="both"/>
-        <w:rPr>
-          <w:rFonts w:ascii="Times New Roman" w:hAnsi="Times New Roman" w:cs="Times New Roman"/>
-        </w:rPr>
-      </w:pPr>
-    </w:p>
-    <w:p>
-      <w:pPr>
-        <w:pStyle w:val="Heading3"/>
-      </w:pPr>
-      <w:r>
-        <w:t>Expected Impact:</w:t>
-      </w:r>
-    </w:p>
-    <w:p>
-      <w:pPr>
-        <w:jc w:val="both"/>
-        <w:rPr>
-          <w:rFonts w:ascii="Times New Roman" w:hAnsi="Times New Roman" w:cs="Times New Roman"/>
-        </w:rPr>
-      </w:pPr>
-      <w:r>
-        <w:rPr>
-          <w:rFonts w:ascii="Times New Roman" w:hAnsi="Times New Roman" w:cs="Times New Roman"/>
-        </w:rPr>
-        <w:t>Upon completion of this study, readers will possess:</w:t>
-      </w:r>
-    </w:p>
-    <w:p>
-      <w:pPr>
-        <w:jc w:val="both"/>
-        <w:rPr>
-          <w:rFonts w:ascii="Times New Roman" w:hAnsi="Times New Roman" w:cs="Times New Roman"/>
-        </w:rPr>
-      </w:pPr>
-      <w:r>
-        <w:rPr>
-          <w:rFonts w:ascii="Times New Roman" w:hAnsi="Times New Roman" w:cs="Times New Roman"/>
-        </w:rPr>
-        <w:t>1. Comprehensive Understanding: Complete knowledge of database language interrelationships</w:t>
-      </w:r>
-    </w:p>
-    <w:p>
-      <w:pPr>
-        <w:jc w:val="both"/>
-        <w:rPr>
-          <w:rFonts w:ascii="Times New Roman" w:hAnsi="Times New Roman" w:cs="Times New Roman"/>
-        </w:rPr>
-      </w:pPr>
-      <w:r>
-        <w:rPr>
-          <w:rFonts w:ascii="Times New Roman" w:hAnsi="Times New Roman" w:cs="Times New Roman"/>
-        </w:rPr>
-        <w:t>2. Practical Skills: Ability to implement efficient database solutions using appropriate languages</w:t>
-      </w:r>
-    </w:p>
-    <w:p>
-      <w:pPr>
-        <w:jc w:val="both"/>
-        <w:rPr>
-          <w:rFonts w:ascii="Times New Roman" w:hAnsi="Times New Roman" w:cs="Times New Roman"/>
-        </w:rPr>
-      </w:pPr>
-      <w:r>
-        <w:rPr>
-          <w:rFonts w:ascii="Times New Roman" w:hAnsi="Times New Roman" w:cs="Times New Roman"/>
-        </w:rPr>
-        <w:t>3. Strategic Perspective: Capability to make informed architectural decisions</w:t>
-      </w:r>
-    </w:p>
-    <w:p>
-      <w:pPr>
-        <w:jc w:val="both"/>
-        <w:rPr>
-          <w:rFonts w:ascii="Times New Roman" w:hAnsi="Times New Roman" w:cs="Times New Roman"/>
-        </w:rPr>
-      </w:pPr>
-      <w:r>
-        <w:rPr>
-          <w:rFonts w:ascii="Times New Roman" w:hAnsi="Times New Roman" w:cs="Times New Roman"/>
-        </w:rPr>
-        <w:t>4. Innovation Readiness: Preparedness to leverage emerging database technologies</w:t>
-      </w:r>
-    </w:p>
-    <w:p>
-      <w:pPr>
-        <w:jc w:val="both"/>
-        <w:rPr>
-          <w:rFonts w:ascii="Times New Roman" w:hAnsi="Times New Roman" w:cs="Times New Roman"/>
-        </w:rPr>
-      </w:pPr>
-      <w:r>
-        <w:rPr>
-          <w:rFonts w:ascii="Times New Roman" w:hAnsi="Times New Roman" w:cs="Times New Roman"/>
-        </w:rPr>
-        <w:t>5. Professional Confidence: Expertise to lead database initiatives in enterprise environments</w:t>
-      </w:r>
-    </w:p>
-    <w:p>
-      <w:pPr>
-        <w:jc w:val="both"/>
-        <w:rPr>
-          <w:rFonts w:ascii="Times New Roman" w:hAnsi="Times New Roman" w:cs="Times New Roman"/>
-        </w:rPr>
-      </w:pPr>
-    </w:p>
-    <w:p>
-      <w:pPr>
+        <w:t>Technical Challenges:</w:t>
+      </w:r>
+    </w:p>
+    <w:p>
+      <w:pPr>
+        <w:jc w:val="both"/>
+        <w:rPr>
+          <w:rFonts w:ascii="Times New Roman" w:hAnsi="Times New Roman" w:cs="Times New Roman"/>
+        </w:rPr>
+      </w:pPr>
+      <w:r>
+        <w:rPr>
+          <w:rFonts w:ascii="Times New Roman" w:hAnsi="Times New Roman" w:cs="Times New Roman"/>
+        </w:rPr>
+        <w:t>1. Language Integration: Understanding how different database languages complement each other</w:t>
+      </w:r>
+    </w:p>
+    <w:p>
+      <w:pPr>
+        <w:jc w:val="both"/>
+        <w:rPr>
+          <w:rFonts w:ascii="Times New Roman" w:hAnsi="Times New Roman" w:cs="Times New Roman"/>
+        </w:rPr>
+      </w:pPr>
+      <w:r>
+        <w:rPr>
+          <w:rFonts w:ascii="Times New Roman" w:hAnsi="Times New Roman" w:cs="Times New Roman"/>
+        </w:rPr>
+        <w:t>2. Performance Optimization: Balancing declarative simplicity with procedural control</w:t>
+      </w:r>
+    </w:p>
+    <w:p>
+      <w:pPr>
+        <w:jc w:val="both"/>
+        <w:rPr>
+          <w:rFonts w:ascii="Times New Roman" w:hAnsi="Times New Roman" w:cs="Times New Roman"/>
+        </w:rPr>
+      </w:pPr>
+      <w:r>
+        <w:rPr>
+          <w:rFonts w:ascii="Times New Roman" w:hAnsi="Times New Roman" w:cs="Times New Roman"/>
+        </w:rPr>
+        <w:t>3. Security Implementation: Leveraging VDL and DDL for comprehensive data protection</w:t>
+      </w:r>
+    </w:p>
+    <w:p>
+      <w:pPr>
+        <w:jc w:val="both"/>
+        <w:rPr>
+          <w:rFonts w:ascii="Times New Roman" w:hAnsi="Times New Roman" w:cs="Times New Roman"/>
+        </w:rPr>
+      </w:pPr>
+      <w:r>
+        <w:rPr>
+          <w:rFonts w:ascii="Times New Roman" w:hAnsi="Times New Roman" w:cs="Times New Roman"/>
+        </w:rPr>
+        <w:t>4. Schema Evolution: Managing database changes without disrupting operations</w:t>
+      </w:r>
+    </w:p>
+    <w:p>
+      <w:pPr>
+        <w:jc w:val="both"/>
+        <w:rPr>
+          <w:rFonts w:ascii="Times New Roman" w:hAnsi="Times New Roman" w:cs="Times New Roman"/>
+        </w:rPr>
+      </w:pPr>
+      <w:r>
+        <w:rPr>
+          <w:rFonts w:ascii="Times New Roman" w:hAnsi="Times New Roman" w:cs="Times New Roman"/>
+        </w:rPr>
+        <w:t>5. Platform Migration: Ensuring portability across different database systems</w:t>
+      </w:r>
+    </w:p>
+    <w:p>
+      <w:pPr>
+        <w:jc w:val="both"/>
         <w:rPr>
           <w:rFonts w:ascii="Times New Roman" w:hAnsi="Times New Roman" w:cs="Times New Roman"/>
           <w:b/>
           <w:bCs/>
         </w:rPr>
       </w:pPr>
-      <w:r>
+    </w:p>
+    <w:p>
+      <w:pPr>
+        <w:pStyle w:val="Heading3"/>
+      </w:pPr>
+      <w:r>
+        <w:t>Organizational Challenges:</w:t>
+      </w:r>
+    </w:p>
+    <w:p>
+      <w:pPr>
+        <w:jc w:val="both"/>
+        <w:rPr>
+          <w:rFonts w:ascii="Times New Roman" w:hAnsi="Times New Roman" w:cs="Times New Roman"/>
+        </w:rPr>
+      </w:pPr>
+      <w:r>
+        <w:rPr>
+          <w:rFonts w:ascii="Times New Roman" w:hAnsi="Times New Roman" w:cs="Times New Roman"/>
+        </w:rPr>
+        <w:t>1. Skill Development: Training development teams on comprehensive database language usage</w:t>
+      </w:r>
+    </w:p>
+    <w:p>
+      <w:pPr>
+        <w:jc w:val="both"/>
+        <w:rPr>
+          <w:rFonts w:ascii="Times New Roman" w:hAnsi="Times New Roman" w:cs="Times New Roman"/>
+        </w:rPr>
+      </w:pPr>
+      <w:r>
+        <w:rPr>
+          <w:rFonts w:ascii="Times New Roman" w:hAnsi="Times New Roman" w:cs="Times New Roman"/>
+        </w:rPr>
+        <w:t>2. Best Practice Implementation: Establishing standards for database language usage</w:t>
+      </w:r>
+    </w:p>
+    <w:p>
+      <w:pPr>
+        <w:jc w:val="both"/>
+        <w:rPr>
+          <w:rFonts w:ascii="Times New Roman" w:hAnsi="Times New Roman" w:cs="Times New Roman"/>
+        </w:rPr>
+      </w:pPr>
+      <w:r>
+        <w:rPr>
+          <w:rFonts w:ascii="Times New Roman" w:hAnsi="Times New Roman" w:cs="Times New Roman"/>
+        </w:rPr>
+        <w:t>3. Legacy System Integration: Connecting modern applications with existing database systems</w:t>
+      </w:r>
+    </w:p>
+    <w:p>
+      <w:pPr>
+        <w:jc w:val="both"/>
+        <w:rPr>
+          <w:rFonts w:ascii="Times New Roman" w:hAnsi="Times New Roman" w:cs="Times New Roman"/>
+        </w:rPr>
+      </w:pPr>
+      <w:r>
+        <w:rPr>
+          <w:rFonts w:ascii="Times New Roman" w:hAnsi="Times New Roman" w:cs="Times New Roman"/>
+        </w:rPr>
+        <w:t>4. Compliance Management: Implementing data governance through proper language usage</w:t>
+      </w:r>
+    </w:p>
+    <w:p>
+      <w:pPr>
+        <w:jc w:val="both"/>
+        <w:rPr>
+          <w:rFonts w:ascii="Times New Roman" w:hAnsi="Times New Roman" w:cs="Times New Roman"/>
+        </w:rPr>
+      </w:pPr>
+      <w:r>
+        <w:rPr>
+          <w:rFonts w:ascii="Times New Roman" w:hAnsi="Times New Roman" w:cs="Times New Roman"/>
+        </w:rPr>
+        <w:t>5. Cost Optimization: Maximizing database efficiency to reduce infrastructure costs</w:t>
+      </w:r>
+    </w:p>
+    <w:p>
+      <w:pPr>
+        <w:jc w:val="both"/>
+        <w:rPr>
+          <w:rFonts w:ascii="Times New Roman" w:hAnsi="Times New Roman" w:cs="Times New Roman"/>
+        </w:rPr>
+      </w:pPr>
+    </w:p>
+    <w:p>
+      <w:pPr>
+        <w:pStyle w:val="Heading3"/>
+      </w:pPr>
+      <w:r>
+        <w:t>Strategic Challenges:</w:t>
+      </w:r>
+    </w:p>
+    <w:p>
+      <w:pPr>
+        <w:jc w:val="both"/>
+        <w:rPr>
+          <w:rFonts w:ascii="Times New Roman" w:hAnsi="Times New Roman" w:cs="Times New Roman"/>
+        </w:rPr>
+      </w:pPr>
+      <w:r>
+        <w:rPr>
+          <w:rFonts w:ascii="Times New Roman" w:hAnsi="Times New Roman" w:cs="Times New Roman"/>
+        </w:rPr>
+        <w:t>1. Digital Transformation: Enabling data-driven decision making through effective database design</w:t>
+      </w:r>
+    </w:p>
+    <w:p>
+      <w:pPr>
+        <w:jc w:val="both"/>
+        <w:rPr>
+          <w:rFonts w:ascii="Times New Roman" w:hAnsi="Times New Roman" w:cs="Times New Roman"/>
+        </w:rPr>
+      </w:pPr>
+      <w:r>
+        <w:rPr>
+          <w:rFonts w:ascii="Times New Roman" w:hAnsi="Times New Roman" w:cs="Times New Roman"/>
+        </w:rPr>
+        <w:t>2. Scalability Planning: Designing systems that can grow with business requirements</w:t>
+      </w:r>
+    </w:p>
+    <w:p>
+      <w:pPr>
+        <w:jc w:val="both"/>
+        <w:rPr>
+          <w:rFonts w:ascii="Times New Roman" w:hAnsi="Times New Roman" w:cs="Times New Roman"/>
+        </w:rPr>
+      </w:pPr>
+      <w:r>
+        <w:rPr>
+          <w:rFonts w:ascii="Times New Roman" w:hAnsi="Times New Roman" w:cs="Times New Roman"/>
+        </w:rPr>
+        <w:t>3. Innovation Enablement: Leveraging advanced database features for competitive advantage</w:t>
+      </w:r>
+    </w:p>
+    <w:p>
+      <w:pPr>
+        <w:jc w:val="both"/>
+        <w:rPr>
+          <w:rFonts w:ascii="Times New Roman" w:hAnsi="Times New Roman" w:cs="Times New Roman"/>
+        </w:rPr>
+      </w:pPr>
+      <w:r>
+        <w:rPr>
+          <w:rFonts w:ascii="Times New Roman" w:hAnsi="Times New Roman" w:cs="Times New Roman"/>
+        </w:rPr>
+        <w:t>4. Risk Management: Ensuring data security and business continuity</w:t>
+      </w:r>
+    </w:p>
+    <w:p>
+      <w:pPr>
+        <w:jc w:val="both"/>
+        <w:rPr>
+          <w:rFonts w:ascii="Times New Roman" w:hAnsi="Times New Roman" w:cs="Times New Roman"/>
+        </w:rPr>
+      </w:pPr>
+      <w:r>
+        <w:rPr>
+          <w:rFonts w:ascii="Times New Roman" w:hAnsi="Times New Roman" w:cs="Times New Roman"/>
+        </w:rPr>
+        <w:t>5. Technology Evolution: Adapting to emerging database technologies and standards</w:t>
+      </w:r>
+    </w:p>
+    <w:p>
+      <w:pPr>
+        <w:jc w:val="both"/>
+        <w:rPr>
+          <w:rFonts w:ascii="Times New Roman" w:hAnsi="Times New Roman" w:cs="Times New Roman"/>
+        </w:rPr>
+      </w:pPr>
+    </w:p>
+    <w:p>
+      <w:pPr>
+        <w:rPr>
+          <w:rFonts w:ascii="Times New Roman" w:eastAsiaTheme="majorEastAsia" w:hAnsi="Times New Roman" w:cstheme="majorBidi"/>
+          <w:b/>
+          <w:color w:val="000000" w:themeColor="text1"/>
+          <w:sz w:val="32"/>
+          <w:szCs w:val="32"/>
+        </w:rPr>
+      </w:pPr>
+      <w:r>
+        <w:br w:type="page"/>
+      </w:r>
+    </w:p>
+    <w:p>
+      <w:pPr>
+        <w:pStyle w:val="Heading2"/>
+      </w:pPr>
+      <w:r>
+        <w:lastRenderedPageBreak/>
+        <w:t>6.4 Purpose of This Study: Bridging Theory and Practice</w:t>
+      </w:r>
+    </w:p>
+    <w:p>
+      <w:pPr>
+        <w:jc w:val="both"/>
+        <w:rPr>
+          <w:rFonts w:ascii="Times New Roman" w:hAnsi="Times New Roman" w:cs="Times New Roman"/>
+        </w:rPr>
+      </w:pPr>
+      <w:r>
+        <w:rPr>
+          <w:rFonts w:ascii="Times New Roman" w:hAnsi="Times New Roman" w:cs="Times New Roman"/>
+        </w:rPr>
+        <w:t>This comprehensive study aims to bridge the gap between theoretical database language concepts and practical implementation requirements. By providing detailed analysis, real-world examples, and industry best practices, this report serves as a complete guide for:</w:t>
+      </w:r>
+    </w:p>
+    <w:p>
+      <w:pPr>
+        <w:pStyle w:val="Heading3"/>
+      </w:pPr>
+      <w:r>
+        <w:t>Academic Understanding:</w:t>
+      </w:r>
+    </w:p>
+    <w:p>
+      <w:pPr>
+        <w:jc w:val="both"/>
+        <w:rPr>
+          <w:rFonts w:ascii="Times New Roman" w:hAnsi="Times New Roman" w:cs="Times New Roman"/>
+        </w:rPr>
+      </w:pPr>
+      <w:r>
+        <w:rPr>
+          <w:rFonts w:ascii="Times New Roman" w:hAnsi="Times New Roman" w:cs="Times New Roman"/>
+        </w:rPr>
+        <w:t>- Theoretical foundations of database language design and implementation</w:t>
+      </w:r>
+    </w:p>
+    <w:p>
+      <w:pPr>
+        <w:jc w:val="both"/>
+        <w:rPr>
+          <w:rFonts w:ascii="Times New Roman" w:hAnsi="Times New Roman" w:cs="Times New Roman"/>
+        </w:rPr>
+      </w:pPr>
+      <w:r>
+        <w:rPr>
+          <w:rFonts w:ascii="Times New Roman" w:hAnsi="Times New Roman" w:cs="Times New Roman"/>
+        </w:rPr>
+        <w:t>- Historical evolution and standardization efforts</w:t>
+      </w:r>
+    </w:p>
+    <w:p>
+      <w:pPr>
+        <w:jc w:val="both"/>
+        <w:rPr>
+          <w:rFonts w:ascii="Times New Roman" w:hAnsi="Times New Roman" w:cs="Times New Roman"/>
+        </w:rPr>
+      </w:pPr>
+      <w:r>
+        <w:rPr>
+          <w:rFonts w:ascii="Times New Roman" w:hAnsi="Times New Roman" w:cs="Times New Roman"/>
+        </w:rPr>
+        <w:t>- Formal relationships between languages and architectural components</w:t>
+      </w:r>
+    </w:p>
+    <w:p>
+      <w:pPr>
+        <w:jc w:val="both"/>
+        <w:rPr>
+          <w:rFonts w:ascii="Times New Roman" w:eastAsiaTheme="majorEastAsia" w:hAnsi="Times New Roman" w:cstheme="majorBidi"/>
+          <w:b/>
+          <w:color w:val="000000" w:themeColor="text1"/>
+          <w:sz w:val="28"/>
+          <w:szCs w:val="28"/>
+        </w:rPr>
+      </w:pPr>
+      <w:r>
+        <w:rPr>
+          <w:rFonts w:ascii="Times New Roman" w:hAnsi="Times New Roman" w:cs="Times New Roman"/>
+        </w:rPr>
+        <w:t>- Research directions and emerging trends in database language development</w:t>
+      </w:r>
+    </w:p>
+    <w:p>
+      <w:pPr>
+        <w:pStyle w:val="Heading3"/>
+      </w:pPr>
+      <w:r>
+        <w:t>Practical Application:</w:t>
+      </w:r>
+    </w:p>
+    <w:p>
+      <w:pPr>
+        <w:jc w:val="both"/>
+        <w:rPr>
+          <w:rFonts w:ascii="Times New Roman" w:hAnsi="Times New Roman" w:cs="Times New Roman"/>
+        </w:rPr>
+      </w:pPr>
+      <w:r>
+        <w:rPr>
+          <w:rFonts w:ascii="Times New Roman" w:hAnsi="Times New Roman" w:cs="Times New Roman"/>
+        </w:rPr>
+        <w:t>- Industry-proven techniques for database language implementation</w:t>
+      </w:r>
+    </w:p>
+    <w:p>
+      <w:pPr>
+        <w:jc w:val="both"/>
+        <w:rPr>
+          <w:rFonts w:ascii="Times New Roman" w:hAnsi="Times New Roman" w:cs="Times New Roman"/>
+        </w:rPr>
+      </w:pPr>
+      <w:r>
+        <w:rPr>
+          <w:rFonts w:ascii="Times New Roman" w:hAnsi="Times New Roman" w:cs="Times New Roman"/>
+        </w:rPr>
+        <w:t>- Performance optimization strategies based on real-world experience</w:t>
+      </w:r>
+    </w:p>
+    <w:p>
+      <w:pPr>
+        <w:jc w:val="both"/>
+        <w:rPr>
+          <w:rFonts w:ascii="Times New Roman" w:hAnsi="Times New Roman" w:cs="Times New Roman"/>
+        </w:rPr>
+      </w:pPr>
+      <w:r>
+        <w:rPr>
+          <w:rFonts w:ascii="Times New Roman" w:hAnsi="Times New Roman" w:cs="Times New Roman"/>
+        </w:rPr>
+        <w:t>- Security best practices derived from enterprise deployments</w:t>
+      </w:r>
+    </w:p>
+    <w:p>
+      <w:pPr>
+        <w:jc w:val="both"/>
+        <w:rPr>
+          <w:rFonts w:ascii="Times New Roman" w:hAnsi="Times New Roman" w:cs="Times New Roman"/>
+        </w:rPr>
+      </w:pPr>
+      <w:r>
+        <w:rPr>
+          <w:rFonts w:ascii="Times New Roman" w:hAnsi="Times New Roman" w:cs="Times New Roman"/>
+        </w:rPr>
+        <w:t>- Integration patterns for modern application architectures</w:t>
+      </w:r>
+    </w:p>
+    <w:p>
+      <w:pPr>
+        <w:pStyle w:val="Heading3"/>
+      </w:pPr>
+      <w:r>
+        <w:t>Professional Development:</w:t>
+      </w:r>
+    </w:p>
+    <w:p>
+      <w:pPr>
+        <w:jc w:val="both"/>
+        <w:rPr>
+          <w:rFonts w:ascii="Times New Roman" w:hAnsi="Times New Roman" w:cs="Times New Roman"/>
+        </w:rPr>
+      </w:pPr>
+      <w:r>
+        <w:rPr>
+          <w:rFonts w:ascii="Times New Roman" w:hAnsi="Times New Roman" w:cs="Times New Roman"/>
+        </w:rPr>
+        <w:t>- Comprehensive skill framework for database language mastery</w:t>
+      </w:r>
+    </w:p>
+    <w:p>
+      <w:pPr>
+        <w:jc w:val="both"/>
+        <w:rPr>
+          <w:rFonts w:ascii="Times New Roman" w:hAnsi="Times New Roman" w:cs="Times New Roman"/>
+        </w:rPr>
+      </w:pPr>
+      <w:r>
+        <w:rPr>
+          <w:rFonts w:ascii="Times New Roman" w:hAnsi="Times New Roman" w:cs="Times New Roman"/>
+        </w:rPr>
+        <w:t>- Career development pathways for database professionals</w:t>
+      </w:r>
+    </w:p>
+    <w:p>
+      <w:pPr>
+        <w:jc w:val="both"/>
+        <w:rPr>
+          <w:rFonts w:ascii="Times New Roman" w:hAnsi="Times New Roman" w:cs="Times New Roman"/>
+        </w:rPr>
+      </w:pPr>
+      <w:r>
+        <w:rPr>
+          <w:rFonts w:ascii="Times New Roman" w:hAnsi="Times New Roman" w:cs="Times New Roman"/>
+        </w:rPr>
+        <w:t>- Industry certification preparation and advanced training guidance</w:t>
+      </w:r>
+    </w:p>
+    <w:p>
+      <w:pPr>
+        <w:jc w:val="both"/>
+        <w:rPr>
+          <w:rFonts w:ascii="Times New Roman" w:hAnsi="Times New Roman" w:cs="Times New Roman"/>
+        </w:rPr>
+      </w:pPr>
+      <w:r>
+        <w:rPr>
+          <w:rFonts w:ascii="Times New Roman" w:hAnsi="Times New Roman" w:cs="Times New Roman"/>
+        </w:rPr>
+        <w:t>- Leadership capabilities for database architecture and strategy roles</w:t>
+      </w:r>
+    </w:p>
+    <w:p>
+      <w:pPr>
+        <w:jc w:val="both"/>
+        <w:rPr>
+          <w:rFonts w:ascii="Times New Roman" w:hAnsi="Times New Roman" w:cs="Times New Roman"/>
+        </w:rPr>
+      </w:pPr>
+    </w:p>
+    <w:p>
+      <w:pPr>
+        <w:pStyle w:val="Heading3"/>
+      </w:pPr>
+      <w:r>
+        <w:t>Expected Impact:</w:t>
+      </w:r>
+    </w:p>
+    <w:p>
+      <w:pPr>
+        <w:jc w:val="both"/>
+        <w:rPr>
+          <w:rFonts w:ascii="Times New Roman" w:hAnsi="Times New Roman" w:cs="Times New Roman"/>
+        </w:rPr>
+      </w:pPr>
+      <w:r>
+        <w:rPr>
+          <w:rFonts w:ascii="Times New Roman" w:hAnsi="Times New Roman" w:cs="Times New Roman"/>
+        </w:rPr>
+        <w:t>Upon completion of this study, readers will possess:</w:t>
+      </w:r>
+    </w:p>
+    <w:p>
+      <w:pPr>
+        <w:jc w:val="both"/>
+        <w:rPr>
+          <w:rFonts w:ascii="Times New Roman" w:hAnsi="Times New Roman" w:cs="Times New Roman"/>
+        </w:rPr>
+      </w:pPr>
+      <w:r>
+        <w:rPr>
+          <w:rFonts w:ascii="Times New Roman" w:hAnsi="Times New Roman" w:cs="Times New Roman"/>
+        </w:rPr>
+        <w:t>1. Comprehensive Understanding: Complete knowledge of database language interrelationships</w:t>
+      </w:r>
+    </w:p>
+    <w:p>
+      <w:pPr>
+        <w:jc w:val="both"/>
+        <w:rPr>
+          <w:rFonts w:ascii="Times New Roman" w:hAnsi="Times New Roman" w:cs="Times New Roman"/>
+        </w:rPr>
+      </w:pPr>
+      <w:r>
+        <w:rPr>
+          <w:rFonts w:ascii="Times New Roman" w:hAnsi="Times New Roman" w:cs="Times New Roman"/>
+        </w:rPr>
+        <w:t>2. Practical Skills: Ability to implement efficient database solutions using appropriate languages</w:t>
+      </w:r>
+    </w:p>
+    <w:p>
+      <w:pPr>
+        <w:jc w:val="both"/>
+        <w:rPr>
+          <w:rFonts w:ascii="Times New Roman" w:hAnsi="Times New Roman" w:cs="Times New Roman"/>
+        </w:rPr>
+      </w:pPr>
+      <w:r>
+        <w:rPr>
+          <w:rFonts w:ascii="Times New Roman" w:hAnsi="Times New Roman" w:cs="Times New Roman"/>
+        </w:rPr>
+        <w:t>3. Strategic Perspective: Capability to make informed architectural decisions</w:t>
+      </w:r>
+    </w:p>
+    <w:p>
+      <w:pPr>
+        <w:jc w:val="both"/>
+        <w:rPr>
+          <w:rFonts w:ascii="Times New Roman" w:hAnsi="Times New Roman" w:cs="Times New Roman"/>
+        </w:rPr>
+      </w:pPr>
+      <w:r>
+        <w:rPr>
+          <w:rFonts w:ascii="Times New Roman" w:hAnsi="Times New Roman" w:cs="Times New Roman"/>
+        </w:rPr>
+        <w:t>4. Innovation Readiness: Preparedness to leverage emerging database technologies</w:t>
+      </w:r>
+    </w:p>
+    <w:p>
+      <w:pPr>
+        <w:jc w:val="both"/>
+        <w:rPr>
+          <w:rFonts w:ascii="Times New Roman" w:hAnsi="Times New Roman" w:cs="Times New Roman"/>
+        </w:rPr>
+      </w:pPr>
+      <w:r>
+        <w:rPr>
+          <w:rFonts w:ascii="Times New Roman" w:hAnsi="Times New Roman" w:cs="Times New Roman"/>
+        </w:rPr>
+        <w:t>5. Professional Confidence: Expertise to lead database initiatives in enterprise environments</w:t>
+      </w:r>
+    </w:p>
+    <w:p>
+      <w:pPr>
+        <w:jc w:val="both"/>
+        <w:rPr>
+          <w:rFonts w:ascii="Times New Roman" w:hAnsi="Times New Roman" w:cs="Times New Roman"/>
+        </w:rPr>
+      </w:pPr>
+    </w:p>
+    <w:p>
+      <w:pPr>
         <w:rPr>
           <w:rFonts w:ascii="Times New Roman" w:hAnsi="Times New Roman" w:cs="Times New Roman"/>
           <w:b/>
           <w:bCs/>
         </w:rPr>
+      </w:pPr>
+      <w:r>
+        <w:rPr>
+          <w:rFonts w:ascii="Times New Roman" w:hAnsi="Times New Roman" w:cs="Times New Roman"/>
+          <w:b/>
+          <w:bCs/>
+        </w:rPr>
         <w:br w:type="page"/>
       </w:r>
     </w:p>
@@ -4868,14 +4906,6 @@
     </w:p>
     <w:p>
       <w:pPr>
-        <w:jc w:val="both"/>
-        <w:rPr>
-          <w:rFonts w:ascii="Times New Roman" w:hAnsi="Times New Roman" w:cs="Times New Roman"/>
-        </w:rPr>
-      </w:pPr>
-    </w:p>
-    <w:p>
-      <w:pPr>
         <w:pStyle w:val="Heading4"/>
       </w:pPr>
       <w:r>
@@ -4940,14 +4970,6 @@
     </w:p>
     <w:p>
       <w:pPr>
-        <w:jc w:val="both"/>
-        <w:rPr>
-          <w:rFonts w:ascii="Times New Roman" w:hAnsi="Times New Roman" w:cs="Times New Roman"/>
-        </w:rPr>
-      </w:pPr>
-    </w:p>
-    <w:p>
-      <w:pPr>
         <w:pStyle w:val="Heading4"/>
       </w:pPr>
       <w:r>
@@ -5008,6 +5030,68 @@
           <w:rFonts w:ascii="Times New Roman" w:hAnsi="Times New Roman" w:cs="Times New Roman"/>
         </w:rPr>
         <w:t>- Backup and recovery settings</w:t>
+      </w:r>
+    </w:p>
+    <w:p>
+      <w:pPr>
+        <w:rPr>
+          <w:rFonts w:ascii="Times New Roman" w:hAnsi="Times New Roman" w:cs="Times New Roman"/>
+        </w:rPr>
+      </w:pPr>
+      <w:r>
+        <w:rPr>
+          <w:rFonts w:ascii="Times New Roman" w:hAnsi="Times New Roman" w:cs="Times New Roman"/>
+        </w:rPr>
+        <w:br w:type="page"/>
+      </w:r>
+    </w:p>
+    <w:p>
+      <w:pPr>
+        <w:jc w:val="center"/>
+        <w:rPr>
+          <w:rFonts w:ascii="Times New Roman" w:hAnsi="Times New Roman" w:cs="Times New Roman"/>
+        </w:rPr>
+      </w:pPr>
+      <w:r>
+        <w:rPr>
+          <w:rFonts w:ascii="Times New Roman" w:hAnsi="Times New Roman" w:cs="Times New Roman"/>
+        </w:rPr>
+        <w:lastRenderedPageBreak/>
+        <w:drawing>
+          <wp:inline distT="0" distB="0" distL="0" distR="0" wp14:anchorId="0E118FC6" wp14:editId="1310729D">
+            <wp:extent cx="5731510" cy="6014085"/>
+            <wp:effectExtent l="0" t="0" r="2540" b="5715"/>
+            <wp:docPr id="732591502" name="Picture 1"/>
+            <wp:cNvGraphicFramePr>
+              <a:graphicFrameLocks xmlns:a="http://schemas.openxmlformats.org/drawingml/2006/main" noChangeAspect="1"/>
+            </wp:cNvGraphicFramePr>
+            <a:graphic xmlns:a="http://schemas.openxmlformats.org/drawingml/2006/main">
+              <a:graphicData uri="http://schemas.openxmlformats.org/drawingml/2006/picture">
+                <pic:pic xmlns:pic="http://schemas.openxmlformats.org/drawingml/2006/picture">
+                  <pic:nvPicPr>
+                    <pic:cNvPr id="732591502" name=""/>
+                    <pic:cNvPicPr/>
+                  </pic:nvPicPr>
+                  <pic:blipFill>
+                    <a:blip r:embed="rId11"/>
+                    <a:stretch>
+                      <a:fillRect/>
+                    </a:stretch>
+                  </pic:blipFill>
+                  <pic:spPr>
+                    <a:xfrm>
+                      <a:off x="0" y="0"/>
+                      <a:ext cx="5731510" cy="6014085"/>
+                    </a:xfrm>
+                    <a:prstGeom prst="rect">
+                      <a:avLst/>
+                    </a:prstGeom>
+                  </pic:spPr>
+                </pic:pic>
+              </a:graphicData>
+            </a:graphic>
+          </wp:inline>
+        </w:drawing>
       </w:r>
     </w:p>
     <w:p>
@@ -5051,7 +5135,7 @@
                     <pic:cNvPicPr/>
                   </pic:nvPicPr>
                   <pic:blipFill>
-                    <a:blip r:embed="rId10"/>
+                    <a:blip r:embed="rId12"/>
                     <a:stretch>
                       <a:fillRect/>
                     </a:stretch>
@@ -5247,7 +5331,7 @@
                     <pic:cNvPicPr/>
                   </pic:nvPicPr>
                   <pic:blipFill>
-                    <a:blip r:embed="rId11"/>
+                    <a:blip r:embed="rId13"/>
                     <a:stretch>
                       <a:fillRect/>
                     </a:stretch>
@@ -5318,7 +5402,7 @@
                     <pic:cNvPicPr/>
                   </pic:nvPicPr>
                   <pic:blipFill>
-                    <a:blip r:embed="rId12"/>
+                    <a:blip r:embed="rId14"/>
                     <a:stretch>
                       <a:fillRect/>
                     </a:stretch>
@@ -5406,7 +5490,7 @@
                     <pic:cNvPicPr/>
                   </pic:nvPicPr>
                   <pic:blipFill>
-                    <a:blip r:embed="rId13"/>
+                    <a:blip r:embed="rId15"/>
                     <a:stretch>
                       <a:fillRect/>
                     </a:stretch>
@@ -5548,7 +5632,7 @@
                     <pic:cNvPicPr/>
                   </pic:nvPicPr>
                   <pic:blipFill>
-                    <a:blip r:embed="rId14"/>
+                    <a:blip r:embed="rId16"/>
                     <a:stretch>
                       <a:fillRect/>
                     </a:stretch>
@@ -5602,7 +5686,7 @@
                     <pic:cNvPicPr/>
                   </pic:nvPicPr>
                   <pic:blipFill>
-                    <a:blip r:embed="rId15"/>
+                    <a:blip r:embed="rId17"/>
                     <a:stretch>
                       <a:fillRect/>
                     </a:stretch>
@@ -5672,7 +5756,7 @@
                     <pic:cNvPicPr/>
                   </pic:nvPicPr>
                   <pic:blipFill>
-                    <a:blip r:embed="rId16"/>
+                    <a:blip r:embed="rId18"/>
                     <a:stretch>
                       <a:fillRect/>
                     </a:stretch>
@@ -5799,7 +5883,7 @@
                     <pic:cNvPicPr/>
                   </pic:nvPicPr>
                   <pic:blipFill>
-                    <a:blip r:embed="rId17"/>
+                    <a:blip r:embed="rId19"/>
                     <a:stretch>
                       <a:fillRect/>
                     </a:stretch>
@@ -5859,7 +5943,7 @@
                     <pic:cNvPicPr/>
                   </pic:nvPicPr>
                   <pic:blipFill>
-                    <a:blip r:embed="rId18"/>
+                    <a:blip r:embed="rId20"/>
                     <a:stretch>
                       <a:fillRect/>
                     </a:stretch>
@@ -5914,7 +5998,7 @@
                     <pic:cNvPicPr/>
                   </pic:nvPicPr>
                   <pic:blipFill>
-                    <a:blip r:embed="rId19"/>
+                    <a:blip r:embed="rId21"/>
                     <a:stretch>
                       <a:fillRect/>
                     </a:stretch>
@@ -6036,7 +6120,7 @@
                     <pic:cNvPicPr/>
                   </pic:nvPicPr>
                   <pic:blipFill>
-                    <a:blip r:embed="rId20"/>
+                    <a:blip r:embed="rId22"/>
                     <a:stretch>
                       <a:fillRect/>
                     </a:stretch>
@@ -6098,7 +6182,7 @@
                     <pic:cNvPicPr/>
                   </pic:nvPicPr>
                   <pic:blipFill>
-                    <a:blip r:embed="rId21"/>
+                    <a:blip r:embed="rId23"/>
                     <a:stretch>
                       <a:fillRect/>
                     </a:stretch>
@@ -6168,7 +6252,7 @@
                     <pic:cNvPicPr/>
                   </pic:nvPicPr>
                   <pic:blipFill>
-                    <a:blip r:embed="rId22"/>
+                    <a:blip r:embed="rId24"/>
                     <a:stretch>
                       <a:fillRect/>
                     </a:stretch>
@@ -6238,7 +6322,7 @@
                     <pic:cNvPicPr/>
                   </pic:nvPicPr>
                   <pic:blipFill>
-                    <a:blip r:embed="rId23"/>
+                    <a:blip r:embed="rId25"/>
                     <a:stretch>
                       <a:fillRect/>
                     </a:stretch>
@@ -6358,7 +6442,7 @@
                     <pic:cNvPicPr/>
                   </pic:nvPicPr>
                   <pic:blipFill>
-                    <a:blip r:embed="rId24"/>
+                    <a:blip r:embed="rId26"/>
                     <a:stretch>
                       <a:fillRect/>
                     </a:stretch>
@@ -6458,7 +6542,7 @@
                     <pic:cNvPicPr/>
                   </pic:nvPicPr>
                   <pic:blipFill>
-                    <a:blip r:embed="rId25"/>
+                    <a:blip r:embed="rId27"/>
                     <a:stretch>
                       <a:fillRect/>
                     </a:stretch>
@@ -6520,7 +6604,7 @@
                     <pic:cNvPicPr/>
                   </pic:nvPicPr>
                   <pic:blipFill>
-                    <a:blip r:embed="rId26"/>
+                    <a:blip r:embed="rId28"/>
                     <a:stretch>
                       <a:fillRect/>
                     </a:stretch>
@@ -6568,7 +6652,7 @@
                     <pic:cNvPicPr/>
                   </pic:nvPicPr>
                   <pic:blipFill>
-                    <a:blip r:embed="rId27"/>
+                    <a:blip r:embed="rId29"/>
                     <a:stretch>
                       <a:fillRect/>
                     </a:stretch>
@@ -6632,7 +6716,7 @@
                     <pic:cNvPicPr/>
                   </pic:nvPicPr>
                   <pic:blipFill>
-                    <a:blip r:embed="rId28"/>
+                    <a:blip r:embed="rId30"/>
                     <a:stretch>
                       <a:fillRect/>
                     </a:stretch>

</xml_diff>